<commit_message>
opis tworzenia bazy dodany
</commit_message>
<xml_diff>
--- a/PracaMagisterska.docx
+++ b/PracaMagisterska.docx
@@ -350,30 +350,8 @@
         <w:rPr>
           <w:rFonts w:eastAsia="Arial" w:cs="Arial"/>
         </w:rPr>
-        <w:t xml:space="preserve"> </w:t>
-      </w:r>
-      <w:proofErr w:type="gramStart"/>
-      <w:r>
-        <w:rPr>
-          <w:rFonts w:eastAsia="Arial" w:cs="Arial"/>
-        </w:rPr>
-        <w:t>dr</w:t>
-      </w:r>
-      <w:proofErr w:type="gramEnd"/>
-      <w:r>
-        <w:rPr>
-          <w:rFonts w:eastAsia="Arial" w:cs="Arial"/>
-        </w:rPr>
-        <w:t xml:space="preserve"> inż. Katarzyna </w:t>
-      </w:r>
-      <w:proofErr w:type="spellStart"/>
-      <w:r>
-        <w:rPr>
-          <w:rFonts w:eastAsia="Arial" w:cs="Arial"/>
-        </w:rPr>
-        <w:t>Pentoś</w:t>
-      </w:r>
-      <w:proofErr w:type="spellEnd"/>
+        <w:t xml:space="preserve"> dr inż. Katarzyna Pentoś</w:t>
+      </w:r>
     </w:p>
     <w:p>
       <w:pPr>
@@ -982,23 +960,7 @@
           <w:rFonts w:eastAsia="Times New Roman"/>
           <w:iCs/>
         </w:rPr>
-        <w:t xml:space="preserve">Jak dotąd nie powstała jednak żadna aplikacja, czy program wspomagający przygotowanie do części teoretycznej </w:t>
-      </w:r>
-      <w:proofErr w:type="gramStart"/>
-      <w:r>
-        <w:rPr>
-          <w:rFonts w:eastAsia="Times New Roman"/>
-          <w:iCs/>
-        </w:rPr>
-        <w:t xml:space="preserve">egzaminu. </w:t>
-      </w:r>
-      <w:proofErr w:type="gramEnd"/>
-      <w:r>
-        <w:rPr>
-          <w:rFonts w:eastAsia="Times New Roman"/>
-          <w:iCs/>
-        </w:rPr>
-        <w:t xml:space="preserve">Jedynymi materiałami jest wykaz pytań z odpowiedziami i zalecanej literatury. </w:t>
+        <w:t xml:space="preserve">Jak dotąd nie powstała jednak żadna aplikacja, czy program wspomagający przygotowanie do części teoretycznej egzaminu. Jedynymi materiałami jest wykaz pytań z odpowiedziami i zalecanej literatury. </w:t>
       </w:r>
     </w:p>
     <w:p>
@@ -1270,23 +1232,7 @@
           <w:rFonts w:eastAsia="Times New Roman"/>
           <w:iCs/>
         </w:rPr>
-        <w:t xml:space="preserve">. Aby startować w konkursach wyższych klas trzeba posiadać odznakę srebrną, </w:t>
-      </w:r>
-      <w:proofErr w:type="gramStart"/>
-      <w:r>
-        <w:rPr>
-          <w:rFonts w:eastAsia="Times New Roman"/>
-          <w:iCs/>
-        </w:rPr>
-        <w:t>zaś aby</w:t>
-      </w:r>
-      <w:proofErr w:type="gramEnd"/>
-      <w:r>
-        <w:rPr>
-          <w:rFonts w:eastAsia="Times New Roman"/>
-          <w:iCs/>
-        </w:rPr>
-        <w:t xml:space="preserve"> być szkoleniowcem- złotą.</w:t>
+        <w:t>. Aby startować w konkursach wyższych klas trzeba posiadać odznakę srebrną, zaś aby być szkoleniowcem- złotą.</w:t>
       </w:r>
     </w:p>
     <w:p>
@@ -1315,14 +1261,24 @@
       <w:r>
         <w:t xml:space="preserve">Rysunek </w:t>
       </w:r>
-      <w:fldSimple w:instr=" SEQ Rysunek \* ARABIC ">
-        <w:r>
-          <w:rPr>
-            <w:noProof/>
-          </w:rPr>
-          <w:t>1</w:t>
-        </w:r>
-      </w:fldSimple>
+      <w:r>
+        <w:fldChar w:fldCharType="begin"/>
+      </w:r>
+      <w:r>
+        <w:instrText xml:space="preserve"> SEQ Rysunek \* ARABIC </w:instrText>
+      </w:r>
+      <w:r>
+        <w:fldChar w:fldCharType="separate"/>
+      </w:r>
+      <w:r>
+        <w:rPr>
+          <w:noProof/>
+        </w:rPr>
+        <w:t>1</w:t>
+      </w:r>
+      <w:r>
+        <w:fldChar w:fldCharType="end"/>
+      </w:r>
       <w:r>
         <w:t xml:space="preserve"> Odznaki jeździeckie</w:t>
       </w:r>
@@ -1417,39 +1373,7 @@
           <w:rFonts w:eastAsia="Times New Roman"/>
           <w:iCs/>
         </w:rPr>
-        <w:t xml:space="preserve"> Egzamin na brązową odznakę składa się z części teoretycznej i praktycznej. Zakres części teoretycznej jest dość obszerny i obejmuje praktycznie wszystkie aspekty jeździectwa. Pytania i odpowiedzi można pobrać bezpłatnie ze strony związku. Egzamin praktyczny składa się z części </w:t>
-      </w:r>
-      <w:proofErr w:type="spellStart"/>
-      <w:r>
-        <w:rPr>
-          <w:rFonts w:eastAsia="Times New Roman"/>
-          <w:iCs/>
-        </w:rPr>
-        <w:t>ujeżdżeniowej</w:t>
-      </w:r>
-      <w:proofErr w:type="spellEnd"/>
-      <w:r>
-        <w:rPr>
-          <w:rFonts w:eastAsia="Times New Roman"/>
-          <w:iCs/>
-        </w:rPr>
-        <w:t xml:space="preserve"> i skokowej. Jednak dla jeźdźca, który regularnie jeździ konno to tylko formalność- przeszkody są niskie, figury na ujeżdżalni proste. Co innego część </w:t>
-      </w:r>
-      <w:proofErr w:type="gramStart"/>
-      <w:r>
-        <w:rPr>
-          <w:rFonts w:eastAsia="Times New Roman"/>
-          <w:iCs/>
-        </w:rPr>
-        <w:t xml:space="preserve">teoretyczna. </w:t>
-      </w:r>
-      <w:proofErr w:type="gramEnd"/>
-      <w:r>
-        <w:rPr>
-          <w:rFonts w:eastAsia="Times New Roman"/>
-          <w:iCs/>
-        </w:rPr>
-        <w:t>Nie ma możliwości nauczyć tak szerokiego zakresu materiału w trakcie jazdy.  Jeźdźcom zaleca się odpowiednie pozycje literaturowe, takie jak „Akademia Jeździecka</w:t>
+        <w:t xml:space="preserve"> Egzamin na brązową odznakę składa się z części teoretycznej i praktycznej. Zakres części teoretycznej jest dość obszerny i obejmuje praktycznie wszystkie aspekty jeździectwa. Pytania i odpowiedzi można pobrać bezpłatnie ze strony związku. Egzamin praktyczny składa się z części ujeżdżeniowej i skokowej. Jednak dla jeźdźca, który regularnie jeździ konno to tylko formalność- przeszkody są niskie, figury na ujeżdżalni proste. Co innego część teoretyczna. Nie ma możliwości nauczyć tak szerokiego zakresu materiału w trakcie jazdy.  Jeźdźcom zaleca się odpowiednie pozycje literaturowe, takie jak „Akademia Jeździecka</w:t>
       </w:r>
       <w:r>
         <w:rPr>
@@ -1487,23 +1411,7 @@
           <w:rFonts w:eastAsia="Times New Roman"/>
           <w:iCs/>
         </w:rPr>
-        <w:t xml:space="preserve">”. </w:t>
-      </w:r>
-      <w:proofErr w:type="gramStart"/>
-      <w:r>
-        <w:rPr>
-          <w:rFonts w:eastAsia="Times New Roman"/>
-          <w:iCs/>
-        </w:rPr>
-        <w:t>Jednakże  instruktorzy</w:t>
-      </w:r>
-      <w:proofErr w:type="gramEnd"/>
-      <w:r>
-        <w:rPr>
-          <w:rFonts w:eastAsia="Times New Roman"/>
-          <w:iCs/>
-        </w:rPr>
-        <w:t xml:space="preserve"> w wielu „ośrodkach” często pomijają aspekty teoretyczne, „instruktorami” są rolnicy nie mający żadnej wiedzy o koniach popełniający skandaliczne ilości błędów w podejściu do młodych adeptów jeździectwa. Odznaki jeździeckie mają za zadanie otworzyć oczy jeźdźcom takich „ośrodków”. </w:t>
+        <w:t xml:space="preserve">”. Jednakże  instruktorzy w wielu „ośrodkach” często pomijają aspekty teoretyczne, „instruktorami” są rolnicy nie mający żadnej wiedzy o koniach popełniający skandaliczne ilości błędów w podejściu do młodych adeptów jeździectwa. Odznaki jeździeckie mają za zadanie otworzyć oczy jeźdźcom takich „ośrodków”. </w:t>
       </w:r>
     </w:p>
     <w:p>
@@ -1570,23 +1478,7 @@
           <w:rFonts w:eastAsia="Times New Roman"/>
           <w:iCs/>
         </w:rPr>
-        <w:t xml:space="preserve">Obecnie na rynku systemów operacyjnych dla urządzeń mobilnych liczą się tylko dwaj gracze Apple IOS i </w:t>
-      </w:r>
-      <w:proofErr w:type="spellStart"/>
-      <w:r>
-        <w:rPr>
-          <w:rFonts w:eastAsia="Times New Roman"/>
-          <w:iCs/>
-        </w:rPr>
-        <w:t>Alphabet</w:t>
-      </w:r>
-      <w:proofErr w:type="spellEnd"/>
-      <w:r>
-        <w:rPr>
-          <w:rFonts w:eastAsia="Times New Roman"/>
-          <w:iCs/>
-        </w:rPr>
-        <w:t xml:space="preserve"> (wcześniej Google) Android. Do niedawna mówiło się o trzecim poważnym graczu – systemie Microsoftu- Windows Phone.</w:t>
+        <w:t>Obecnie na rynku systemów operacyjnych dla urządzeń mobilnych liczą się tylko dwaj gracze Apple IOS i Alphabet (wcześniej Google) Android. Do niedawna mówiło się o trzecim poważnym graczu – systemie Microsoftu- Windows Phone.</w:t>
       </w:r>
     </w:p>
     <w:p>
@@ -1631,14 +1523,24 @@
       <w:r>
         <w:t xml:space="preserve">Rysunek </w:t>
       </w:r>
-      <w:fldSimple w:instr=" SEQ Rysunek \* ARABIC ">
-        <w:r>
-          <w:rPr>
-            <w:noProof/>
-          </w:rPr>
-          <w:t>2</w:t>
-        </w:r>
-      </w:fldSimple>
+      <w:r>
+        <w:fldChar w:fldCharType="begin"/>
+      </w:r>
+      <w:r>
+        <w:instrText xml:space="preserve"> SEQ Rysunek \* ARABIC </w:instrText>
+      </w:r>
+      <w:r>
+        <w:fldChar w:fldCharType="separate"/>
+      </w:r>
+      <w:r>
+        <w:rPr>
+          <w:noProof/>
+        </w:rPr>
+        <w:t>2</w:t>
+      </w:r>
+      <w:r>
+        <w:fldChar w:fldCharType="end"/>
+      </w:r>
       <w:r>
         <w:t xml:space="preserve"> Udział procentowy poszczególnych platform mobilnych</w:t>
       </w:r>
@@ -1741,23 +1643,7 @@
           <w:rFonts w:eastAsia="Times New Roman"/>
           <w:iCs/>
         </w:rPr>
-        <w:t xml:space="preserve">Na rysunku przedstawiono procentowy udział sprzedawanych urządzeń wykorzystujących dany system operacyjny. Android wygrywa z kilku względów- wydajny smartfon czy tablet z tym systemem można kupić w cenie poniżej 1000 zł, np. Lenovo </w:t>
-      </w:r>
-      <w:proofErr w:type="spellStart"/>
-      <w:r>
-        <w:rPr>
-          <w:rFonts w:eastAsia="Times New Roman"/>
-          <w:iCs/>
-        </w:rPr>
-        <w:t>Moto</w:t>
-      </w:r>
-      <w:proofErr w:type="spellEnd"/>
-      <w:r>
-        <w:rPr>
-          <w:rFonts w:eastAsia="Times New Roman"/>
-          <w:iCs/>
-        </w:rPr>
-        <w:t xml:space="preserve"> G 3 Gen już za 799 zł</w:t>
+        <w:t>Na rysunku przedstawiono procentowy udział sprzedawanych urządzeń wykorzystujących dany system operacyjny. Android wygrywa z kilku względów- wydajny smartfon czy tablet z tym systemem można kupić w cenie poniżej 1000 zł, np. Lenovo Moto G 3 Gen już za 799 zł</w:t>
       </w:r>
       <w:r>
         <w:rPr>
@@ -1772,55 +1658,7 @@
           <w:rFonts w:eastAsia="Times New Roman"/>
           <w:iCs/>
         </w:rPr>
-        <w:t xml:space="preserve">. Aby pozwolić sobie na zakup nowego </w:t>
-      </w:r>
-      <w:proofErr w:type="spellStart"/>
-      <w:r>
-        <w:rPr>
-          <w:rFonts w:eastAsia="Times New Roman"/>
-          <w:iCs/>
-        </w:rPr>
-        <w:t>iPhona</w:t>
-      </w:r>
-      <w:proofErr w:type="spellEnd"/>
-      <w:r>
-        <w:rPr>
-          <w:rFonts w:eastAsia="Times New Roman"/>
-          <w:iCs/>
-        </w:rPr>
-        <w:t xml:space="preserve"> z </w:t>
-      </w:r>
-      <w:proofErr w:type="spellStart"/>
-      <w:r>
-        <w:rPr>
-          <w:rFonts w:eastAsia="Times New Roman"/>
-          <w:iCs/>
-        </w:rPr>
-        <w:t>IOSem</w:t>
-      </w:r>
-      <w:proofErr w:type="spellEnd"/>
-      <w:r>
-        <w:rPr>
-          <w:rFonts w:eastAsia="Times New Roman"/>
-          <w:iCs/>
-        </w:rPr>
-        <w:t xml:space="preserve"> trzeba liczyć się z </w:t>
-      </w:r>
-      <w:proofErr w:type="gramStart"/>
-      <w:r>
-        <w:rPr>
-          <w:rFonts w:eastAsia="Times New Roman"/>
-          <w:iCs/>
-        </w:rPr>
-        <w:t>wydatkiem co</w:t>
-      </w:r>
-      <w:proofErr w:type="gramEnd"/>
-      <w:r>
-        <w:rPr>
-          <w:rFonts w:eastAsia="Times New Roman"/>
-          <w:iCs/>
-        </w:rPr>
-        <w:t xml:space="preserve"> najmniej 3349zł</w:t>
+        <w:t>. Aby pozwolić sobie na zakup nowego iPhona z IOSem trzeba liczyć się z wydatkiem co najmniej 3349zł</w:t>
       </w:r>
       <w:r>
         <w:rPr>
@@ -1854,23 +1692,7 @@
           <w:iCs/>
         </w:rPr>
         <w:lastRenderedPageBreak/>
-        <w:t xml:space="preserve">Dysproporcja udziału w rynku pomiędzy Androidem a </w:t>
-      </w:r>
-      <w:proofErr w:type="spellStart"/>
-      <w:r>
-        <w:rPr>
-          <w:rFonts w:eastAsia="Times New Roman"/>
-          <w:iCs/>
-        </w:rPr>
-        <w:t>IOSem</w:t>
-      </w:r>
-      <w:proofErr w:type="spellEnd"/>
-      <w:r>
-        <w:rPr>
-          <w:rFonts w:eastAsia="Times New Roman"/>
-          <w:iCs/>
-        </w:rPr>
-        <w:t xml:space="preserve"> jest największa w krajach rozwija</w:t>
+        <w:t>Dysproporcja udziału w rynku pomiędzy Androidem a IOSem jest największa w krajach rozwija</w:t>
       </w:r>
       <w:r>
         <w:rPr>
@@ -1906,14 +1728,24 @@
       <w:r>
         <w:t xml:space="preserve">Rysunek </w:t>
       </w:r>
-      <w:fldSimple w:instr=" SEQ Rysunek \* ARABIC ">
-        <w:r>
-          <w:rPr>
-            <w:noProof/>
-          </w:rPr>
-          <w:t>3</w:t>
-        </w:r>
-      </w:fldSimple>
+      <w:r>
+        <w:fldChar w:fldCharType="begin"/>
+      </w:r>
+      <w:r>
+        <w:instrText xml:space="preserve"> SEQ Rysunek \* ARABIC </w:instrText>
+      </w:r>
+      <w:r>
+        <w:fldChar w:fldCharType="separate"/>
+      </w:r>
+      <w:r>
+        <w:rPr>
+          <w:noProof/>
+        </w:rPr>
+        <w:t>3</w:t>
+      </w:r>
+      <w:r>
+        <w:fldChar w:fldCharType="end"/>
+      </w:r>
       <w:r>
         <w:t xml:space="preserve"> Udział Platform Mobilnych w Indiach</w:t>
       </w:r>
@@ -2037,14 +1869,24 @@
       <w:r>
         <w:t xml:space="preserve">Rysunek </w:t>
       </w:r>
-      <w:fldSimple w:instr=" SEQ Rysunek \* ARABIC ">
-        <w:r>
-          <w:rPr>
-            <w:noProof/>
-          </w:rPr>
-          <w:t>4</w:t>
-        </w:r>
-      </w:fldSimple>
+      <w:r>
+        <w:fldChar w:fldCharType="begin"/>
+      </w:r>
+      <w:r>
+        <w:instrText xml:space="preserve"> SEQ Rysunek \* ARABIC </w:instrText>
+      </w:r>
+      <w:r>
+        <w:fldChar w:fldCharType="separate"/>
+      </w:r>
+      <w:r>
+        <w:rPr>
+          <w:noProof/>
+        </w:rPr>
+        <w:t>4</w:t>
+      </w:r>
+      <w:r>
+        <w:fldChar w:fldCharType="end"/>
+      </w:r>
       <w:r>
         <w:t xml:space="preserve"> Udział Platform Mobilnych Wielka Brytania</w:t>
       </w:r>
@@ -2178,23 +2020,7 @@
           <w:rFonts w:eastAsia="Times New Roman"/>
           <w:iCs/>
         </w:rPr>
-        <w:t xml:space="preserve">. W przypadku Apple IOS za </w:t>
-      </w:r>
-      <w:proofErr w:type="gramStart"/>
-      <w:r>
-        <w:rPr>
-          <w:rFonts w:eastAsia="Times New Roman"/>
-          <w:iCs/>
-        </w:rPr>
-        <w:t>wszystko  w</w:t>
-      </w:r>
-      <w:proofErr w:type="gramEnd"/>
-      <w:r>
-        <w:rPr>
-          <w:rFonts w:eastAsia="Times New Roman"/>
-          <w:iCs/>
-        </w:rPr>
-        <w:t xml:space="preserve"> najtańszej wersji trzeba płacić co roku 99 dolarów</w:t>
+        <w:t>. W przypadku Apple IOS za wszystko  w najtańszej wersji trzeba płacić co roku 99 dolarów</w:t>
       </w:r>
       <w:r>
         <w:rPr>
@@ -2301,14 +2127,24 @@
       <w:r>
         <w:t xml:space="preserve">Rysunek </w:t>
       </w:r>
-      <w:fldSimple w:instr=" SEQ Rysunek \* ARABIC ">
-        <w:r>
-          <w:rPr>
-            <w:noProof/>
-          </w:rPr>
-          <w:t>5</w:t>
-        </w:r>
-      </w:fldSimple>
+      <w:r>
+        <w:fldChar w:fldCharType="begin"/>
+      </w:r>
+      <w:r>
+        <w:instrText xml:space="preserve"> SEQ Rysunek \* ARABIC </w:instrText>
+      </w:r>
+      <w:r>
+        <w:fldChar w:fldCharType="separate"/>
+      </w:r>
+      <w:r>
+        <w:rPr>
+          <w:noProof/>
+        </w:rPr>
+        <w:t>5</w:t>
+      </w:r>
+      <w:r>
+        <w:fldChar w:fldCharType="end"/>
+      </w:r>
       <w:r>
         <w:t xml:space="preserve"> Diagram lokalnego systemu kontroli wersji</w:t>
       </w:r>
@@ -2398,23 +2234,7 @@
           <w:rFonts w:eastAsia="Times New Roman"/>
           <w:iCs/>
         </w:rPr>
-        <w:t xml:space="preserve"> Aby sobie poradzić z takimi problemami programiści stworzyli lokalne systemy kontroli wersji, który tak naprawdę był lokalną bazą danych, w której przechowywano zmiany dokonane na plikach projektowych. Jednym z pierwszych takich narzędzi był RCS- </w:t>
-      </w:r>
-      <w:proofErr w:type="spellStart"/>
-      <w:r>
-        <w:rPr>
-          <w:rFonts w:eastAsia="Times New Roman"/>
-          <w:iCs/>
-        </w:rPr>
-        <w:t>Revision</w:t>
-      </w:r>
-      <w:proofErr w:type="spellEnd"/>
-      <w:r>
-        <w:rPr>
-          <w:rFonts w:eastAsia="Times New Roman"/>
-          <w:iCs/>
-        </w:rPr>
-        <w:t xml:space="preserve"> Control System</w:t>
+        <w:t xml:space="preserve"> Aby sobie poradzić z takimi problemami programiści stworzyli lokalne systemy kontroli wersji, który tak naprawdę był lokalną bazą danych, w której przechowywano zmiany dokonane na plikach projektowych. Jednym z pierwszych takich narzędzi był RCS- Revision Control System</w:t>
       </w:r>
       <w:r>
         <w:rPr>
@@ -2447,17 +2267,8 @@
           <w:rFonts w:eastAsia="Times New Roman"/>
           <w:iCs/>
         </w:rPr>
-        <w:t xml:space="preserve">Poważnym problemem tego podejścia był brak możliwości dobrej współpracy w zespole, ponadto w przypadku uszkodzenia komputera traciło się całą pracę. Aby przezwyciężyć ten problem powstały centralne systemy kontroli wersji takie np. jak </w:t>
-      </w:r>
-      <w:proofErr w:type="spellStart"/>
-      <w:r>
-        <w:rPr>
-          <w:rFonts w:eastAsia="Times New Roman"/>
-          <w:iCs/>
-        </w:rPr>
-        <w:t>Subversion</w:t>
-      </w:r>
-      <w:proofErr w:type="spellEnd"/>
+        <w:t>Poważnym problemem tego podejścia był brak możliwości dobrej współpracy w zespole, ponadto w przypadku uszkodzenia komputera traciło się całą pracę. Aby przezwyciężyć ten problem powstały centralne systemy kontroli wersji takie np. jak Subversion</w:t>
+      </w:r>
       <w:r>
         <w:rPr>
           <w:rStyle w:val="EndnoteReference"/>
@@ -2471,23 +2282,7 @@
           <w:rFonts w:eastAsia="Times New Roman"/>
           <w:iCs/>
         </w:rPr>
-        <w:t xml:space="preserve"> czy CVS (</w:t>
-      </w:r>
-      <w:proofErr w:type="spellStart"/>
-      <w:r>
-        <w:rPr>
-          <w:rFonts w:eastAsia="Times New Roman"/>
-          <w:iCs/>
-        </w:rPr>
-        <w:t>Concurrent</w:t>
-      </w:r>
-      <w:proofErr w:type="spellEnd"/>
-      <w:r>
-        <w:rPr>
-          <w:rFonts w:eastAsia="Times New Roman"/>
-          <w:iCs/>
-        </w:rPr>
-        <w:t xml:space="preserve"> Version System)</w:t>
+        <w:t xml:space="preserve"> czy CVS (Concurrent Version System)</w:t>
       </w:r>
       <w:r>
         <w:rPr>
@@ -2528,14 +2323,24 @@
       <w:r>
         <w:t xml:space="preserve">Rysunek </w:t>
       </w:r>
-      <w:fldSimple w:instr=" SEQ Rysunek \* ARABIC ">
-        <w:r>
-          <w:rPr>
-            <w:noProof/>
-          </w:rPr>
-          <w:t>6</w:t>
-        </w:r>
-      </w:fldSimple>
+      <w:r>
+        <w:fldChar w:fldCharType="begin"/>
+      </w:r>
+      <w:r>
+        <w:instrText xml:space="preserve"> SEQ Rysunek \* ARABIC </w:instrText>
+      </w:r>
+      <w:r>
+        <w:fldChar w:fldCharType="separate"/>
+      </w:r>
+      <w:r>
+        <w:rPr>
+          <w:noProof/>
+        </w:rPr>
+        <w:t>6</w:t>
+      </w:r>
+      <w:r>
+        <w:fldChar w:fldCharType="end"/>
+      </w:r>
       <w:r>
         <w:t xml:space="preserve"> Diagram scentralizowanego systemu kontroli wersji.</w:t>
       </w:r>
@@ -2637,23 +2442,7 @@
           <w:rFonts w:eastAsia="Times New Roman"/>
           <w:iCs/>
         </w:rPr>
-        <w:t xml:space="preserve">Niestety te systemy mają swoją poważną wadę i słaby punkt- centralny serwer. W przypadku jego awarii, na czas jej trwania zespół traci możliwość współpracy, jak również nikt nie ma możliwość zapisywania zmian, których dokonywał. Co więcej, w przypadku awarii dysku na serwerze można utracić absolutnie </w:t>
-      </w:r>
-      <w:proofErr w:type="gramStart"/>
-      <w:r>
-        <w:rPr>
-          <w:rFonts w:eastAsia="Times New Roman"/>
-          <w:iCs/>
-        </w:rPr>
-        <w:t>wszystko co</w:t>
-      </w:r>
-      <w:proofErr w:type="gramEnd"/>
-      <w:r>
-        <w:rPr>
-          <w:rFonts w:eastAsia="Times New Roman"/>
-          <w:iCs/>
-        </w:rPr>
-        <w:t xml:space="preserve"> się robiło od ostatniego backupu.</w:t>
+        <w:t>Niestety te systemy mają swoją poważną wadę i słaby punkt- centralny serwer. W przypadku jego awarii, na czas jej trwania zespół traci możliwość współpracy, jak również nikt nie ma możliwość zapisywania zmian, których dokonywał. Co więcej, w przypadku awarii dysku na serwerze można utracić absolutnie wszystko co się robiło od ostatniego backupu.</w:t>
       </w:r>
     </w:p>
     <w:p>
@@ -2671,23 +2460,7 @@
           <w:rFonts w:eastAsia="Times New Roman"/>
           <w:iCs/>
         </w:rPr>
-        <w:t xml:space="preserve">Tych wad pozbawione są </w:t>
-      </w:r>
-      <w:proofErr w:type="spellStart"/>
-      <w:r>
-        <w:rPr>
-          <w:rFonts w:eastAsia="Times New Roman"/>
-          <w:iCs/>
-        </w:rPr>
-        <w:t>najnowesze</w:t>
-      </w:r>
-      <w:proofErr w:type="spellEnd"/>
-      <w:r>
-        <w:rPr>
-          <w:rFonts w:eastAsia="Times New Roman"/>
-          <w:iCs/>
-        </w:rPr>
-        <w:t xml:space="preserve"> systemy kontroli wersji- rozproszone. Do takich systemów należy Git</w:t>
+        <w:t>Tych wad pozbawione są najnowesze systemy kontroli wersji- rozproszone. Do takich systemów należy Git</w:t>
       </w:r>
       <w:r>
         <w:rPr>
@@ -2702,17 +2475,8 @@
           <w:rFonts w:eastAsia="Times New Roman"/>
           <w:iCs/>
         </w:rPr>
-        <w:t xml:space="preserve">, </w:t>
-      </w:r>
-      <w:proofErr w:type="spellStart"/>
-      <w:r>
-        <w:rPr>
-          <w:rFonts w:eastAsia="Times New Roman"/>
-          <w:iCs/>
-        </w:rPr>
-        <w:t>Mercurial</w:t>
-      </w:r>
-      <w:proofErr w:type="spellEnd"/>
+        <w:t>, Mercurial</w:t>
+      </w:r>
       <w:r>
         <w:rPr>
           <w:rStyle w:val="EndnoteReference"/>
@@ -2726,17 +2490,8 @@
           <w:rFonts w:eastAsia="Times New Roman"/>
           <w:iCs/>
         </w:rPr>
-        <w:t xml:space="preserve"> i </w:t>
-      </w:r>
-      <w:proofErr w:type="spellStart"/>
-      <w:r>
-        <w:rPr>
-          <w:rFonts w:eastAsia="Times New Roman"/>
-          <w:iCs/>
-        </w:rPr>
-        <w:t>Bazaar</w:t>
-      </w:r>
-      <w:proofErr w:type="spellEnd"/>
+        <w:t xml:space="preserve"> i Bazaar</w:t>
+      </w:r>
       <w:r>
         <w:rPr>
           <w:rStyle w:val="EndnoteReference"/>
@@ -2776,14 +2531,24 @@
       <w:r>
         <w:t xml:space="preserve">Rysunek </w:t>
       </w:r>
-      <w:fldSimple w:instr=" SEQ Rysunek \* ARABIC ">
-        <w:r>
-          <w:rPr>
-            <w:noProof/>
-          </w:rPr>
-          <w:t>7</w:t>
-        </w:r>
-      </w:fldSimple>
+      <w:r>
+        <w:fldChar w:fldCharType="begin"/>
+      </w:r>
+      <w:r>
+        <w:instrText xml:space="preserve"> SEQ Rysunek \* ARABIC </w:instrText>
+      </w:r>
+      <w:r>
+        <w:fldChar w:fldCharType="separate"/>
+      </w:r>
+      <w:r>
+        <w:rPr>
+          <w:noProof/>
+        </w:rPr>
+        <w:t>7</w:t>
+      </w:r>
+      <w:r>
+        <w:fldChar w:fldCharType="end"/>
+      </w:r>
       <w:r>
         <w:t xml:space="preserve"> Diagram rozproszonego systemu kontroli wersji</w:t>
       </w:r>
@@ -2900,23 +2665,7 @@
           <w:rFonts w:eastAsia="Times New Roman"/>
           <w:iCs/>
         </w:rPr>
-        <w:t xml:space="preserve">Szczególną popularność zdobył Git, używany od 2005 do utrzymywania wersji jądra </w:t>
-      </w:r>
-      <w:proofErr w:type="spellStart"/>
-      <w:r>
-        <w:rPr>
-          <w:rFonts w:eastAsia="Times New Roman"/>
-          <w:iCs/>
-        </w:rPr>
-        <w:t>Linuxa</w:t>
-      </w:r>
-      <w:proofErr w:type="spellEnd"/>
-      <w:r>
-        <w:rPr>
-          <w:rFonts w:eastAsia="Times New Roman"/>
-          <w:iCs/>
-        </w:rPr>
-        <w:t>. Git jest prosty w obsłudze, szybki i wydajny.</w:t>
+        <w:t>Szczególną popularność zdobył Git, używany od 2005 do utrzymywania wersji jądra Linuxa. Git jest prosty w obsłudze, szybki i wydajny.</w:t>
       </w:r>
       <w:r>
         <w:rPr>
@@ -2938,17 +2687,8 @@
           <w:rFonts w:eastAsia="Times New Roman"/>
           <w:iCs/>
         </w:rPr>
-        <w:t xml:space="preserve"> jak i </w:t>
-      </w:r>
-      <w:proofErr w:type="spellStart"/>
-      <w:r>
-        <w:rPr>
-          <w:rFonts w:eastAsia="Times New Roman"/>
-          <w:iCs/>
-        </w:rPr>
-        <w:t>Bitbucket</w:t>
-      </w:r>
-      <w:proofErr w:type="spellEnd"/>
+        <w:t xml:space="preserve"> jak i Bitbucket</w:t>
+      </w:r>
       <w:r>
         <w:rPr>
           <w:rStyle w:val="EndnoteReference"/>
@@ -2990,14 +2730,24 @@
       <w:r>
         <w:t xml:space="preserve">Rysunek </w:t>
       </w:r>
-      <w:fldSimple w:instr=" SEQ Rysunek \* ARABIC ">
-        <w:r>
-          <w:rPr>
-            <w:noProof/>
-          </w:rPr>
-          <w:t>8</w:t>
-        </w:r>
-      </w:fldSimple>
+      <w:r>
+        <w:fldChar w:fldCharType="begin"/>
+      </w:r>
+      <w:r>
+        <w:instrText xml:space="preserve"> SEQ Rysunek \* ARABIC </w:instrText>
+      </w:r>
+      <w:r>
+        <w:fldChar w:fldCharType="separate"/>
+      </w:r>
+      <w:r>
+        <w:rPr>
+          <w:noProof/>
+        </w:rPr>
+        <w:t>8</w:t>
+      </w:r>
+      <w:r>
+        <w:fldChar w:fldCharType="end"/>
+      </w:r>
       <w:r>
         <w:t xml:space="preserve"> Serwis GitHub</w:t>
       </w:r>
@@ -3087,39 +2837,7 @@
           <w:rFonts w:eastAsia="Times New Roman"/>
           <w:iCs/>
         </w:rPr>
-        <w:t xml:space="preserve">Oba serwisy umożliwiają darmowe tworzenie repozytoriów open </w:t>
-      </w:r>
-      <w:proofErr w:type="spellStart"/>
-      <w:r>
-        <w:rPr>
-          <w:rFonts w:eastAsia="Times New Roman"/>
-          <w:iCs/>
-        </w:rPr>
-        <w:t>source</w:t>
-      </w:r>
-      <w:proofErr w:type="spellEnd"/>
-      <w:r>
-        <w:rPr>
-          <w:rFonts w:eastAsia="Times New Roman"/>
-          <w:iCs/>
-        </w:rPr>
-        <w:t xml:space="preserve"> oraz płatne prywatne repozytoria. Wybór, z którego serwisu skorzystać zależy od tego, czy pracujemy w licznym zespole, czy prowadzimy dużo małych projektów. W </w:t>
-      </w:r>
-      <w:proofErr w:type="spellStart"/>
-      <w:r>
-        <w:rPr>
-          <w:rFonts w:eastAsia="Times New Roman"/>
-          <w:iCs/>
-        </w:rPr>
-        <w:t>Bitbucket</w:t>
-      </w:r>
-      <w:proofErr w:type="spellEnd"/>
-      <w:r>
-        <w:rPr>
-          <w:rFonts w:eastAsia="Times New Roman"/>
-          <w:iCs/>
-        </w:rPr>
-        <w:t xml:space="preserve"> ma się nielimitowaną liczbę prywatnych repozytoriów, zaś płaci się od liczby użytkowników:</w:t>
+        <w:t>Oba serwisy umożliwiają darmowe tworzenie repozytoriów open source oraz płatne prywatne repozytoria. Wybór, z którego serwisu skorzystać zależy od tego, czy pracujemy w licznym zespole, czy prowadzimy dużo małych projektów. W Bitbucket ma się nielimitowaną liczbę prywatnych repozytoriów, zaś płaci się od liczby użytkowników:</w:t>
       </w:r>
     </w:p>
     <w:p>
@@ -3134,22 +2852,27 @@
       <w:r>
         <w:t xml:space="preserve">Rysunek </w:t>
       </w:r>
-      <w:fldSimple w:instr=" SEQ Rysunek \* ARABIC ">
-        <w:r>
-          <w:rPr>
-            <w:noProof/>
-          </w:rPr>
-          <w:t>9</w:t>
-        </w:r>
-      </w:fldSimple>
-      <w:r>
-        <w:t xml:space="preserve"> Opłaty za korzystanie z serwisu </w:t>
-      </w:r>
-      <w:proofErr w:type="spellStart"/>
-      <w:r>
-        <w:t>Bitbucket</w:t>
-      </w:r>
-      <w:proofErr w:type="spellEnd"/>
+      <w:r>
+        <w:fldChar w:fldCharType="begin"/>
+      </w:r>
+      <w:r>
+        <w:instrText xml:space="preserve"> SEQ Rysunek \* ARABIC </w:instrText>
+      </w:r>
+      <w:r>
+        <w:fldChar w:fldCharType="separate"/>
+      </w:r>
+      <w:r>
+        <w:rPr>
+          <w:noProof/>
+        </w:rPr>
+        <w:t>9</w:t>
+      </w:r>
+      <w:r>
+        <w:fldChar w:fldCharType="end"/>
+      </w:r>
+      <w:r>
+        <w:t xml:space="preserve"> Opłaty za korzystanie z serwisu Bitbucket</w:t>
+      </w:r>
       <w:r>
         <w:rPr>
           <w:rStyle w:val="EndnoteReference"/>
@@ -3228,23 +2951,7 @@
           <w:rFonts w:eastAsia="Times New Roman"/>
           <w:iCs/>
         </w:rPr>
-        <w:t xml:space="preserve">W GitHubie płaci się </w:t>
-      </w:r>
-      <w:proofErr w:type="gramStart"/>
-      <w:r>
-        <w:rPr>
-          <w:rFonts w:eastAsia="Times New Roman"/>
-          <w:iCs/>
-        </w:rPr>
-        <w:t>od  liczby</w:t>
-      </w:r>
-      <w:proofErr w:type="gramEnd"/>
-      <w:r>
-        <w:rPr>
-          <w:rFonts w:eastAsia="Times New Roman"/>
-          <w:iCs/>
-        </w:rPr>
-        <w:t xml:space="preserve"> prywatnych repozytoriów niezależnie od liczby użytkowników:</w:t>
+        <w:t>W GitHubie płaci się od  liczby prywatnych repozytoriów niezależnie od liczby użytkowników:</w:t>
       </w:r>
     </w:p>
     <w:p>
@@ -3272,14 +2979,24 @@
       <w:r>
         <w:t xml:space="preserve">Rysunek </w:t>
       </w:r>
-      <w:fldSimple w:instr=" SEQ Rysunek \* ARABIC ">
-        <w:r>
-          <w:rPr>
-            <w:noProof/>
-          </w:rPr>
-          <w:t>10</w:t>
-        </w:r>
-      </w:fldSimple>
+      <w:r>
+        <w:fldChar w:fldCharType="begin"/>
+      </w:r>
+      <w:r>
+        <w:instrText xml:space="preserve"> SEQ Rysunek \* ARABIC </w:instrText>
+      </w:r>
+      <w:r>
+        <w:fldChar w:fldCharType="separate"/>
+      </w:r>
+      <w:r>
+        <w:rPr>
+          <w:noProof/>
+        </w:rPr>
+        <w:t>10</w:t>
+      </w:r>
+      <w:r>
+        <w:fldChar w:fldCharType="end"/>
+      </w:r>
       <w:r>
         <w:t xml:space="preserve"> Opłaty za korzystanie z serwisu GitHub</w:t>
       </w:r>
@@ -3390,22 +3107,27 @@
         <w:lastRenderedPageBreak/>
         <w:t xml:space="preserve">Rysunek </w:t>
       </w:r>
-      <w:fldSimple w:instr=" SEQ Rysunek \* ARABIC ">
-        <w:r>
-          <w:rPr>
-            <w:noProof/>
-          </w:rPr>
-          <w:t>11</w:t>
-        </w:r>
-      </w:fldSimple>
-      <w:r>
-        <w:t xml:space="preserve"> Wygląd serwisu </w:t>
-      </w:r>
-      <w:proofErr w:type="spellStart"/>
-      <w:r>
-        <w:t>Bitbucket</w:t>
-      </w:r>
-      <w:proofErr w:type="spellEnd"/>
+      <w:r>
+        <w:fldChar w:fldCharType="begin"/>
+      </w:r>
+      <w:r>
+        <w:instrText xml:space="preserve"> SEQ Rysunek \* ARABIC </w:instrText>
+      </w:r>
+      <w:r>
+        <w:fldChar w:fldCharType="separate"/>
+      </w:r>
+      <w:r>
+        <w:rPr>
+          <w:noProof/>
+        </w:rPr>
+        <w:t>11</w:t>
+      </w:r>
+      <w:r>
+        <w:fldChar w:fldCharType="end"/>
+      </w:r>
+      <w:r>
+        <w:t xml:space="preserve"> Wygląd serwisu Bitbucket</w:t>
+      </w:r>
     </w:p>
     <w:p>
       <w:pPr>
@@ -3491,17 +3213,8 @@
           <w:rFonts w:eastAsia="Times New Roman"/>
           <w:iCs/>
         </w:rPr>
-        <w:t xml:space="preserve">2.4 Narzędzia Business </w:t>
-      </w:r>
-      <w:proofErr w:type="spellStart"/>
-      <w:r>
-        <w:rPr>
-          <w:rFonts w:eastAsia="Times New Roman"/>
-          <w:iCs/>
-        </w:rPr>
-        <w:t>Intelligence</w:t>
-      </w:r>
-      <w:proofErr w:type="spellEnd"/>
+        <w:t>2.4 Narzędzia Business Intelligence</w:t>
+      </w:r>
     </w:p>
     <w:p>
       <w:pPr>
@@ -3532,39 +3245,7 @@
           <w:rFonts w:eastAsia="Times New Roman"/>
           <w:iCs/>
         </w:rPr>
-        <w:t xml:space="preserve">Business </w:t>
-      </w:r>
-      <w:proofErr w:type="spellStart"/>
-      <w:r>
-        <w:rPr>
-          <w:rFonts w:eastAsia="Times New Roman"/>
-          <w:iCs/>
-        </w:rPr>
-        <w:t>Intelligence</w:t>
-      </w:r>
-      <w:proofErr w:type="spellEnd"/>
-      <w:r>
-        <w:rPr>
-          <w:rFonts w:eastAsia="Times New Roman"/>
-          <w:iCs/>
-        </w:rPr>
-        <w:t xml:space="preserve"> można najprościej </w:t>
-      </w:r>
-      <w:proofErr w:type="gramStart"/>
-      <w:r>
-        <w:rPr>
-          <w:rFonts w:eastAsia="Times New Roman"/>
-          <w:iCs/>
-        </w:rPr>
-        <w:t>opisać jako</w:t>
-      </w:r>
-      <w:proofErr w:type="gramEnd"/>
-      <w:r>
-        <w:rPr>
-          <w:rFonts w:eastAsia="Times New Roman"/>
-          <w:iCs/>
-        </w:rPr>
-        <w:t xml:space="preserve"> proces uzyskiwania wiedzy z danych przekształcanych w informację. Ta wiedza daje przewagę nad konkurencją. Do realizacji tych celów wykorzystuje się raporty bazujące na hurtowniach danych, wydobywanie kluczowych wskaźników działalności przedsiębiorstwa jak również ich wizualizację.</w:t>
+        <w:t>Business Intelligence można najprościej opisać jako proces uzyskiwania wiedzy z danych przekształcanych w informację. Ta wiedza daje przewagę nad konkurencją. Do realizacji tych celów wykorzystuje się raporty bazujące na hurtowniach danych, wydobywanie kluczowych wskaźników działalności przedsiębiorstwa jak również ich wizualizację.</w:t>
       </w:r>
     </w:p>
     <w:p>
@@ -3610,14 +3291,24 @@
       <w:r>
         <w:t xml:space="preserve">Rysunek </w:t>
       </w:r>
-      <w:fldSimple w:instr=" SEQ Rysunek \* ARABIC ">
-        <w:r>
-          <w:rPr>
-            <w:noProof/>
-          </w:rPr>
-          <w:t>12</w:t>
-        </w:r>
-      </w:fldSimple>
+      <w:r>
+        <w:fldChar w:fldCharType="begin"/>
+      </w:r>
+      <w:r>
+        <w:instrText xml:space="preserve"> SEQ Rysunek \* ARABIC </w:instrText>
+      </w:r>
+      <w:r>
+        <w:fldChar w:fldCharType="separate"/>
+      </w:r>
+      <w:r>
+        <w:rPr>
+          <w:noProof/>
+        </w:rPr>
+        <w:t>12</w:t>
+      </w:r>
+      <w:r>
+        <w:fldChar w:fldCharType="end"/>
+      </w:r>
       <w:r>
         <w:t xml:space="preserve"> Magiczny kwadrat Gartnera 2016</w:t>
       </w:r>
@@ -3704,17 +3395,8 @@
           <w:rFonts w:eastAsia="Times New Roman"/>
           <w:iCs/>
         </w:rPr>
-        <w:t xml:space="preserve"> Przedstawia on w zależności od opinii klientów oprogramowania podział na liderów, innowatorów, lubiących wyzwania i małych graczy. Gartner </w:t>
-      </w:r>
-      <w:proofErr w:type="spellStart"/>
-      <w:r>
-        <w:rPr>
-          <w:rFonts w:eastAsia="Times New Roman"/>
-          <w:iCs/>
-        </w:rPr>
-        <w:t>Institute</w:t>
-      </w:r>
-      <w:proofErr w:type="spellEnd"/>
+        <w:t xml:space="preserve"> Przedstawia on w zależności od opinii klientów oprogramowania podział na liderów, innowatorów, lubiących wyzwania i małych graczy. Gartner Institute</w:t>
+      </w:r>
       <w:r>
         <w:rPr>
           <w:rStyle w:val="EndnoteReference"/>
@@ -3728,103 +3410,7 @@
           <w:rFonts w:eastAsia="Times New Roman"/>
           <w:iCs/>
         </w:rPr>
-        <w:t xml:space="preserve"> publikuje oprócz tego szczegółowy raport o poszczególnych narzędziach prezentując ich ogólny opis oraz silne i słabe strony. Magiczny kwadrat nie do końca odzwierciedla sytuację rynkową. Niezwykle popularny jest SAP Business Objects, jednak obecnie z całego </w:t>
-      </w:r>
-      <w:proofErr w:type="spellStart"/>
-      <w:r>
-        <w:rPr>
-          <w:rFonts w:eastAsia="Times New Roman"/>
-          <w:iCs/>
-        </w:rPr>
-        <w:t>szerogkiego</w:t>
-      </w:r>
-      <w:proofErr w:type="spellEnd"/>
-      <w:r>
-        <w:rPr>
-          <w:rFonts w:eastAsia="Times New Roman"/>
-          <w:iCs/>
-        </w:rPr>
-        <w:t xml:space="preserve"> portfela SAP, Garner do narzędzi BI zalicza tylko SAP </w:t>
-      </w:r>
-      <w:proofErr w:type="spellStart"/>
-      <w:r>
-        <w:rPr>
-          <w:rFonts w:eastAsia="Times New Roman"/>
-          <w:iCs/>
-        </w:rPr>
-        <w:t>Lumira</w:t>
-      </w:r>
-      <w:proofErr w:type="spellEnd"/>
-      <w:r>
-        <w:rPr>
-          <w:rFonts w:eastAsia="Times New Roman"/>
-          <w:iCs/>
-        </w:rPr>
-        <w:t xml:space="preserve">. Uzasadnia to tym, że pozostałe narzędzia takie jak Web </w:t>
-      </w:r>
-      <w:proofErr w:type="spellStart"/>
-      <w:r>
-        <w:rPr>
-          <w:rFonts w:eastAsia="Times New Roman"/>
-          <w:iCs/>
-        </w:rPr>
-        <w:t>Intelligence</w:t>
-      </w:r>
-      <w:proofErr w:type="spellEnd"/>
-      <w:r>
-        <w:rPr>
-          <w:rFonts w:eastAsia="Times New Roman"/>
-          <w:iCs/>
-        </w:rPr>
-        <w:t xml:space="preserve">, </w:t>
-      </w:r>
-      <w:proofErr w:type="spellStart"/>
-      <w:r>
-        <w:rPr>
-          <w:rFonts w:eastAsia="Times New Roman"/>
-          <w:iCs/>
-        </w:rPr>
-        <w:t>Crystal</w:t>
-      </w:r>
-      <w:proofErr w:type="spellEnd"/>
-      <w:r>
-        <w:rPr>
-          <w:rFonts w:eastAsia="Times New Roman"/>
-          <w:iCs/>
-        </w:rPr>
-        <w:t xml:space="preserve"> </w:t>
-      </w:r>
-      <w:proofErr w:type="spellStart"/>
-      <w:r>
-        <w:rPr>
-          <w:rFonts w:eastAsia="Times New Roman"/>
-          <w:iCs/>
-        </w:rPr>
-        <w:t>Reports</w:t>
-      </w:r>
-      <w:proofErr w:type="spellEnd"/>
-      <w:r>
-        <w:rPr>
-          <w:rFonts w:eastAsia="Times New Roman"/>
-          <w:iCs/>
-        </w:rPr>
-        <w:t xml:space="preserve">, </w:t>
-      </w:r>
-      <w:proofErr w:type="spellStart"/>
-      <w:r>
-        <w:rPr>
-          <w:rFonts w:eastAsia="Times New Roman"/>
-          <w:iCs/>
-        </w:rPr>
-        <w:t>Dashboards</w:t>
-      </w:r>
-      <w:proofErr w:type="spellEnd"/>
-      <w:r>
-        <w:rPr>
-          <w:rFonts w:eastAsia="Times New Roman"/>
-          <w:iCs/>
-        </w:rPr>
-        <w:t>, czy Explorer nie spełniają norm nowoczesnych narządzi BI</w:t>
+        <w:t xml:space="preserve"> publikuje oprócz tego szczegółowy raport o poszczególnych narzędziach prezentując ich ogólny opis oraz silne i słabe strony. Magiczny kwadrat nie do końca odzwierciedla sytuację rynkową. Niezwykle popularny jest SAP Business Objects, jednak obecnie z całego szerogkiego portfela SAP, Garner do narzędzi BI zalicza tylko SAP Lumira. Uzasadnia to tym, że pozostałe narzędzia takie jak Web Intelligence, Crystal Reports, Dashboards, czy Explorer nie spełniają norm nowoczesnych narządzi BI</w:t>
       </w:r>
       <w:r>
         <w:rPr>
@@ -3839,23 +3425,7 @@
           <w:rFonts w:eastAsia="Times New Roman"/>
           <w:iCs/>
         </w:rPr>
-        <w:t xml:space="preserve">. Nie tylko SAP ma </w:t>
-      </w:r>
-      <w:proofErr w:type="gramStart"/>
-      <w:r>
-        <w:rPr>
-          <w:rFonts w:eastAsia="Times New Roman"/>
-          <w:iCs/>
-        </w:rPr>
-        <w:t>problem aby</w:t>
-      </w:r>
-      <w:proofErr w:type="gramEnd"/>
-      <w:r>
-        <w:rPr>
-          <w:rFonts w:eastAsia="Times New Roman"/>
-          <w:iCs/>
-        </w:rPr>
-        <w:t xml:space="preserve"> w porę być wystarczająco innowacyjnym. Z zestawienia Gartnera całkowicie wypadł taki gigant jak Oracle. A jeszcze w latach 2014 i 2015 był zaliczany do liderów. </w:t>
+        <w:t xml:space="preserve">. Nie tylko SAP ma problem aby w porę być wystarczająco innowacyjnym. Z zestawienia Gartnera całkowicie wypadł taki gigant jak Oracle. A jeszcze w latach 2014 i 2015 był zaliczany do liderów. </w:t>
       </w:r>
     </w:p>
     <w:p>
@@ -3870,14 +3440,24 @@
       <w:r>
         <w:t xml:space="preserve">Rysunek </w:t>
       </w:r>
-      <w:fldSimple w:instr=" SEQ Rysunek \* ARABIC ">
-        <w:r>
-          <w:rPr>
-            <w:noProof/>
-          </w:rPr>
-          <w:t>13</w:t>
-        </w:r>
-      </w:fldSimple>
+      <w:r>
+        <w:fldChar w:fldCharType="begin"/>
+      </w:r>
+      <w:r>
+        <w:instrText xml:space="preserve"> SEQ Rysunek \* ARABIC </w:instrText>
+      </w:r>
+      <w:r>
+        <w:fldChar w:fldCharType="separate"/>
+      </w:r>
+      <w:r>
+        <w:rPr>
+          <w:noProof/>
+        </w:rPr>
+        <w:t>13</w:t>
+      </w:r>
+      <w:r>
+        <w:fldChar w:fldCharType="end"/>
+      </w:r>
       <w:r>
         <w:t xml:space="preserve"> Zmiany w magicznym kwadracie Gartnera w latach 2014-2015</w:t>
       </w:r>
@@ -3970,23 +3550,7 @@
           <w:rFonts w:eastAsia="Times New Roman"/>
           <w:iCs/>
         </w:rPr>
-        <w:t xml:space="preserve">To </w:t>
-      </w:r>
-      <w:proofErr w:type="gramStart"/>
-      <w:r>
-        <w:rPr>
-          <w:rFonts w:eastAsia="Times New Roman"/>
-          <w:iCs/>
-        </w:rPr>
-        <w:t>pokazuje przed jakimi</w:t>
-      </w:r>
-      <w:proofErr w:type="gramEnd"/>
-      <w:r>
-        <w:rPr>
-          <w:rFonts w:eastAsia="Times New Roman"/>
-          <w:iCs/>
-        </w:rPr>
-        <w:t xml:space="preserve"> wyzwaniami stoją wytwórcy oprogramowania. Muszą ciągle wdrażać innowacja i uważać na błędy, gdyż wówczas pozycja ich narzędzi drastycznie się zmienia.</w:t>
+        <w:t>To pokazuje przed jakimi wyzwaniami stoją wytwórcy oprogramowania. Muszą ciągle wdrażać innowacja i uważać na błędy, gdyż wówczas pozycja ich narzędzi drastycznie się zmienia.</w:t>
       </w:r>
     </w:p>
     <w:p>
@@ -4103,24 +3667,26 @@
       <w:r>
         <w:t xml:space="preserve">Rysunek </w:t>
       </w:r>
-      <w:fldSimple w:instr=" SEQ Rysunek \* ARABIC ">
-        <w:r>
-          <w:rPr>
-            <w:noProof/>
-          </w:rPr>
-          <w:t>14</w:t>
-        </w:r>
-      </w:fldSimple>
-      <w:r>
-        <w:t xml:space="preserve"> </w:t>
-      </w:r>
-      <w:proofErr w:type="gramStart"/>
-      <w:r>
-        <w:t>SAP BO</w:t>
-      </w:r>
-      <w:proofErr w:type="gramEnd"/>
-      <w:r>
-        <w:t xml:space="preserve"> BI Platform CMC</w:t>
+      <w:r>
+        <w:fldChar w:fldCharType="begin"/>
+      </w:r>
+      <w:r>
+        <w:instrText xml:space="preserve"> SEQ Rysunek \* ARABIC </w:instrText>
+      </w:r>
+      <w:r>
+        <w:fldChar w:fldCharType="separate"/>
+      </w:r>
+      <w:r>
+        <w:rPr>
+          <w:noProof/>
+        </w:rPr>
+        <w:t>14</w:t>
+      </w:r>
+      <w:r>
+        <w:fldChar w:fldCharType="end"/>
+      </w:r>
+      <w:r>
+        <w:t xml:space="preserve"> SAP BO BI Platform CMC</w:t>
       </w:r>
     </w:p>
     <w:p>
@@ -4281,7 +3847,7 @@
         <w:pStyle w:val="ListParagraph"/>
         <w:autoSpaceDE w:val="0"/>
         <w:spacing w:line="360" w:lineRule="auto"/>
-        <w:ind w:left="360"/>
+        <w:ind w:left="0"/>
         <w:rPr>
           <w:rFonts w:eastAsia="Times New Roman"/>
           <w:iCs/>
@@ -4291,46 +3857,13 @@
     <w:p>
       <w:pPr>
         <w:pStyle w:val="ListParagraph"/>
-        <w:autoSpaceDE w:val="0"/>
-        <w:spacing w:line="360" w:lineRule="auto"/>
-        <w:ind w:left="360"/>
-        <w:rPr>
-          <w:rFonts w:eastAsia="Times New Roman"/>
-          <w:iCs/>
-        </w:rPr>
-      </w:pPr>
-      <w:r>
-        <w:rPr>
-          <w:rFonts w:eastAsia="Times New Roman"/>
-          <w:iCs/>
-        </w:rPr>
-        <w:t>3.</w:t>
-      </w:r>
-      <w:proofErr w:type="gramStart"/>
-      <w:r>
-        <w:rPr>
-          <w:rFonts w:eastAsia="Times New Roman"/>
-          <w:iCs/>
-        </w:rPr>
-        <w:t>xx</w:t>
-      </w:r>
-      <w:proofErr w:type="gramEnd"/>
-      <w:r>
-        <w:rPr>
-          <w:rFonts w:eastAsia="Times New Roman"/>
-          <w:iCs/>
-        </w:rPr>
-        <w:t xml:space="preserve"> Implementacja aplikacji mobilnej</w:t>
-      </w:r>
-    </w:p>
-    <w:p>
-      <w:pPr>
         <w:widowControl/>
         <w:suppressAutoHyphens w:val="0"/>
         <w:autoSpaceDE w:val="0"/>
         <w:autoSpaceDN w:val="0"/>
         <w:adjustRightInd w:val="0"/>
         <w:spacing w:line="360" w:lineRule="auto"/>
+        <w:ind w:left="0"/>
         <w:rPr>
           <w:rFonts w:eastAsia="TimesNewRomanPSMT"/>
           <w:kern w:val="0"/>
@@ -4342,40 +3875,7 @@
           <w:rFonts w:eastAsia="Times New Roman"/>
           <w:iCs/>
         </w:rPr>
-        <w:lastRenderedPageBreak/>
-        <w:t xml:space="preserve">Pracę nad tworzeniem aplikację wykonano na komputerze Dell </w:t>
-      </w:r>
-      <w:proofErr w:type="spellStart"/>
-      <w:r>
-        <w:rPr>
-          <w:rFonts w:eastAsia="Times New Roman"/>
-          <w:iCs/>
-        </w:rPr>
-        <w:t>Latitude</w:t>
-      </w:r>
-      <w:proofErr w:type="spellEnd"/>
-      <w:r>
-        <w:rPr>
-          <w:rFonts w:eastAsia="Times New Roman"/>
-          <w:iCs/>
-        </w:rPr>
-        <w:t xml:space="preserve"> </w:t>
-      </w:r>
-      <w:proofErr w:type="gramStart"/>
-      <w:r>
-        <w:rPr>
-          <w:rFonts w:eastAsia="Times New Roman"/>
-          <w:iCs/>
-        </w:rPr>
-        <w:t>E5440,  wyposażonym</w:t>
-      </w:r>
-      <w:proofErr w:type="gramEnd"/>
-      <w:r>
-        <w:rPr>
-          <w:rFonts w:eastAsia="Times New Roman"/>
-          <w:iCs/>
-        </w:rPr>
-        <w:t xml:space="preserve"> w procesor </w:t>
+        <w:t xml:space="preserve">Pracę nad tworzeniem aplikację wykonano na komputerze Dell Latitude E5440,  wyposażonym w procesor </w:t>
       </w:r>
       <w:r>
         <w:rPr>
@@ -4383,59 +3883,54 @@
           <w:kern w:val="0"/>
           <w:lang w:eastAsia="en-US"/>
         </w:rPr>
-        <w:t xml:space="preserve">Intel(R) </w:t>
-      </w:r>
-      <w:proofErr w:type="spellStart"/>
+        <w:t xml:space="preserve">Intel(R) Core(TM) i5-4310U CPU @ 2.00GHz, 16 GB </w:t>
+      </w:r>
       <w:r>
         <w:rPr>
           <w:rFonts w:eastAsia="TimesNewRomanPSMT"/>
           <w:kern w:val="0"/>
           <w:lang w:eastAsia="en-US"/>
         </w:rPr>
-        <w:t>Core</w:t>
-      </w:r>
-      <w:proofErr w:type="spellEnd"/>
-      <w:r>
-        <w:rPr>
-          <w:rFonts w:eastAsia="TimesNewRomanPSMT"/>
-          <w:kern w:val="0"/>
-          <w:lang w:eastAsia="en-US"/>
-        </w:rPr>
-        <w:t>(TM) i5-4310U CPU @ 2.00GHz, 16 GB pamięci operacyjnej RAM</w:t>
-      </w:r>
-      <w:r>
-        <w:rPr>
-          <w:rFonts w:eastAsia="TimesNewRomanPSMT"/>
-          <w:kern w:val="0"/>
-          <w:lang w:eastAsia="en-US"/>
-        </w:rPr>
-        <w:t xml:space="preserve">, dysk twardy 500 GB, system operacyjny Windows 7 Enterprise Service Pack 1 64 bit. Zrzuty wykonano przy pomocy programu Microsoft One </w:t>
-      </w:r>
-      <w:proofErr w:type="spellStart"/>
-      <w:r>
-        <w:rPr>
-          <w:rFonts w:eastAsia="TimesNewRomanPSMT"/>
-          <w:kern w:val="0"/>
-          <w:lang w:eastAsia="en-US"/>
-        </w:rPr>
-        <w:t>Note</w:t>
-      </w:r>
-      <w:proofErr w:type="spellEnd"/>
-      <w:r>
-        <w:rPr>
-          <w:rFonts w:eastAsia="TimesNewRomanPSMT"/>
-          <w:kern w:val="0"/>
-          <w:lang w:eastAsia="en-US"/>
-        </w:rPr>
-        <w:t xml:space="preserve">. </w:t>
-      </w:r>
-      <w:r>
-        <w:rPr>
-          <w:rFonts w:eastAsia="TimesNewRomanPSMT"/>
-          <w:kern w:val="0"/>
-          <w:lang w:eastAsia="en-US"/>
-        </w:rPr>
-        <w:t>Do edycji rysunków wykorzystano program Microsoft Paint.</w:t>
+        <w:lastRenderedPageBreak/>
+        <w:t>pamięci operacyjnej RAM, dysk twardy 500 GB, system operacyjny Windows 7 Enterprise Service Pack 1 64 bit. Zrzuty wykonano przy pomocy programu Microsoft One Note. Do edycji rysunków wykorzystano program Microsoft Paint.</w:t>
+      </w:r>
+    </w:p>
+    <w:p>
+      <w:pPr>
+        <w:pStyle w:val="ListParagraph"/>
+        <w:autoSpaceDE w:val="0"/>
+        <w:spacing w:line="360" w:lineRule="auto"/>
+        <w:ind w:left="360"/>
+        <w:rPr>
+          <w:rFonts w:eastAsia="Times New Roman"/>
+          <w:iCs/>
+        </w:rPr>
+      </w:pPr>
+    </w:p>
+    <w:p>
+      <w:pPr>
+        <w:pStyle w:val="ListParagraph"/>
+        <w:autoSpaceDE w:val="0"/>
+        <w:spacing w:line="360" w:lineRule="auto"/>
+        <w:ind w:left="360"/>
+        <w:rPr>
+          <w:rFonts w:eastAsia="Times New Roman"/>
+          <w:iCs/>
+        </w:rPr>
+      </w:pPr>
+      <w:r>
+        <w:rPr>
+          <w:rFonts w:eastAsia="Times New Roman"/>
+          <w:iCs/>
+        </w:rPr>
+        <w:t xml:space="preserve">3.xx </w:t>
+      </w:r>
+      <w:r>
+        <w:rPr>
+          <w:rFonts w:eastAsia="Times New Roman"/>
+          <w:iCs/>
+        </w:rPr>
+        <w:t>Pobieranie i instalacja Android Studio IDE,  utworzenie pustego projektu.</w:t>
       </w:r>
     </w:p>
     <w:p>
@@ -4544,14 +4039,24 @@
       <w:r>
         <w:t xml:space="preserve">Rysunek </w:t>
       </w:r>
-      <w:fldSimple w:instr=" SEQ Rysunek \* ARABIC ">
-        <w:r>
-          <w:rPr>
-            <w:noProof/>
-          </w:rPr>
-          <w:t>15</w:t>
-        </w:r>
-      </w:fldSimple>
+      <w:r>
+        <w:fldChar w:fldCharType="begin"/>
+      </w:r>
+      <w:r>
+        <w:instrText xml:space="preserve"> SEQ Rysunek \* ARABIC </w:instrText>
+      </w:r>
+      <w:r>
+        <w:fldChar w:fldCharType="separate"/>
+      </w:r>
+      <w:r>
+        <w:rPr>
+          <w:noProof/>
+        </w:rPr>
+        <w:t>15</w:t>
+      </w:r>
+      <w:r>
+        <w:fldChar w:fldCharType="end"/>
+      </w:r>
       <w:r>
         <w:t xml:space="preserve"> Pobieranie Android Studio</w:t>
       </w:r>
@@ -4647,25 +4152,7 @@
           <w:kern w:val="0"/>
           <w:lang w:eastAsia="en-US"/>
         </w:rPr>
-        <w:t xml:space="preserve">Jednym z </w:t>
-      </w:r>
-      <w:proofErr w:type="spellStart"/>
-      <w:r>
-        <w:rPr>
-          <w:rFonts w:eastAsia="TimesNewRomanPSMT"/>
-          <w:kern w:val="0"/>
-          <w:lang w:eastAsia="en-US"/>
-        </w:rPr>
-        <w:t>prerekwizytów</w:t>
-      </w:r>
-      <w:proofErr w:type="spellEnd"/>
-      <w:r>
-        <w:rPr>
-          <w:rFonts w:eastAsia="TimesNewRomanPSMT"/>
-          <w:kern w:val="0"/>
-          <w:lang w:eastAsia="en-US"/>
-        </w:rPr>
-        <w:t xml:space="preserve"> do działania Android Studio jest posiadanie Java Development Kit w wersji minimum 6, którą również pobieram bezpłatnie ze strony Oracle</w:t>
+        <w:t>Jednym z prerekwizytów do działania Android Studio jest posiadanie Java Development Kit w wersji minimum 6, którą również pobieram bezpłatnie ze strony Oracle</w:t>
       </w:r>
       <w:r>
         <w:rPr>
@@ -4908,14 +4395,24 @@
       <w:r>
         <w:t xml:space="preserve">Rysunek </w:t>
       </w:r>
-      <w:fldSimple w:instr=" SEQ Rysunek \* ARABIC ">
-        <w:r>
-          <w:rPr>
-            <w:noProof/>
-          </w:rPr>
-          <w:t>16</w:t>
-        </w:r>
-      </w:fldSimple>
+      <w:r>
+        <w:fldChar w:fldCharType="begin"/>
+      </w:r>
+      <w:r>
+        <w:instrText xml:space="preserve"> SEQ Rysunek \* ARABIC </w:instrText>
+      </w:r>
+      <w:r>
+        <w:fldChar w:fldCharType="separate"/>
+      </w:r>
+      <w:r>
+        <w:rPr>
+          <w:noProof/>
+        </w:rPr>
+        <w:t>16</w:t>
+      </w:r>
+      <w:r>
+        <w:fldChar w:fldCharType="end"/>
+      </w:r>
       <w:r>
         <w:t xml:space="preserve"> Pobieranie Java Development Kit</w:t>
       </w:r>
@@ -5012,91 +4509,57 @@
           <w:kern w:val="0"/>
           <w:lang w:eastAsia="en-US"/>
         </w:rPr>
-        <w:t xml:space="preserve">, a także dodaję katalog instalacji Javy do zmiennej PATH. W Windowsie zmienne środowiskowe ustawia się poprzez wejście do panelu sterowania, następnie system i </w:t>
-      </w:r>
-      <w:proofErr w:type="spellStart"/>
-      <w:r>
+        <w:t xml:space="preserve">, a także dodaję katalog instalacji Javy do zmiennej PATH. W Windowsie zmienne środowiskowe ustawia się poprzez wejście do panelu sterowania, następnie system i advanced system settings. </w:t>
+      </w:r>
+    </w:p>
+    <w:p>
+      <w:pPr>
+        <w:widowControl/>
+        <w:suppressAutoHyphens w:val="0"/>
+        <w:autoSpaceDE w:val="0"/>
+        <w:autoSpaceDN w:val="0"/>
+        <w:adjustRightInd w:val="0"/>
+        <w:spacing w:line="360" w:lineRule="auto"/>
         <w:rPr>
           <w:rFonts w:eastAsia="TimesNewRomanPSMT"/>
           <w:kern w:val="0"/>
           <w:lang w:eastAsia="en-US"/>
         </w:rPr>
-        <w:t>advanced</w:t>
-      </w:r>
-      <w:proofErr w:type="spellEnd"/>
-      <w:r>
+      </w:pPr>
+    </w:p>
+    <w:p>
+      <w:pPr>
+        <w:pStyle w:val="Caption"/>
+        <w:spacing w:line="360" w:lineRule="auto"/>
         <w:rPr>
           <w:rFonts w:eastAsia="TimesNewRomanPSMT"/>
           <w:kern w:val="0"/>
           <w:lang w:eastAsia="en-US"/>
         </w:rPr>
-        <w:t xml:space="preserve"> system </w:t>
-      </w:r>
-      <w:proofErr w:type="spellStart"/>
-      <w:r>
-        <w:rPr>
-          <w:rFonts w:eastAsia="TimesNewRomanPSMT"/>
-          <w:kern w:val="0"/>
-          <w:lang w:eastAsia="en-US"/>
-        </w:rPr>
-        <w:t>settings</w:t>
-      </w:r>
-      <w:proofErr w:type="spellEnd"/>
-      <w:r>
-        <w:rPr>
-          <w:rFonts w:eastAsia="TimesNewRomanPSMT"/>
-          <w:kern w:val="0"/>
-          <w:lang w:eastAsia="en-US"/>
-        </w:rPr>
-        <w:t xml:space="preserve">. </w:t>
-      </w:r>
-    </w:p>
-    <w:p>
-      <w:pPr>
-        <w:widowControl/>
-        <w:suppressAutoHyphens w:val="0"/>
-        <w:autoSpaceDE w:val="0"/>
-        <w:autoSpaceDN w:val="0"/>
-        <w:adjustRightInd w:val="0"/>
-        <w:spacing w:line="360" w:lineRule="auto"/>
-        <w:rPr>
-          <w:rFonts w:eastAsia="TimesNewRomanPSMT"/>
-          <w:kern w:val="0"/>
-          <w:lang w:eastAsia="en-US"/>
-        </w:rPr>
-      </w:pPr>
-    </w:p>
-    <w:p>
-      <w:pPr>
-        <w:pStyle w:val="Caption"/>
-        <w:spacing w:line="360" w:lineRule="auto"/>
-        <w:rPr>
-          <w:rFonts w:eastAsia="TimesNewRomanPSMT"/>
-          <w:kern w:val="0"/>
-          <w:lang w:eastAsia="en-US"/>
-        </w:rPr>
       </w:pPr>
       <w:r>
         <w:t xml:space="preserve">Rysunek </w:t>
       </w:r>
-      <w:fldSimple w:instr=" SEQ Rysunek \* ARABIC ">
-        <w:r>
-          <w:rPr>
-            <w:noProof/>
-          </w:rPr>
-          <w:t>17</w:t>
-        </w:r>
-      </w:fldSimple>
-      <w:r>
-        <w:t xml:space="preserve"> Ustawianie </w:t>
-      </w:r>
-      <w:proofErr w:type="spellStart"/>
-      <w:r>
-        <w:t>zmiennnych</w:t>
-      </w:r>
-      <w:proofErr w:type="spellEnd"/>
-      <w:r>
-        <w:t xml:space="preserve"> środowiskowych</w:t>
+      <w:r>
+        <w:fldChar w:fldCharType="begin"/>
+      </w:r>
+      <w:r>
+        <w:instrText xml:space="preserve"> SEQ Rysunek \* ARABIC </w:instrText>
+      </w:r>
+      <w:r>
+        <w:fldChar w:fldCharType="separate"/>
+      </w:r>
+      <w:r>
+        <w:rPr>
+          <w:noProof/>
+        </w:rPr>
+        <w:t>17</w:t>
+      </w:r>
+      <w:r>
+        <w:fldChar w:fldCharType="end"/>
+      </w:r>
+      <w:r>
+        <w:t xml:space="preserve"> Ustawianie zmiennnych środowiskowych</w:t>
       </w:r>
     </w:p>
     <w:p>
@@ -5191,127 +4654,55 @@
           <w:kern w:val="0"/>
           <w:lang w:eastAsia="en-US"/>
         </w:rPr>
-        <w:t xml:space="preserve"> Po ustawieniu zmiennych środowiskowych upewniam się, iż zrobiłem to prawidłowo. W tym celu naciskam Super + R, wpisuję </w:t>
-      </w:r>
-      <w:proofErr w:type="spellStart"/>
-      <w:r>
+        <w:t xml:space="preserve"> Po ustawieniu zmiennych środowiskowych upewniam się, iż zrobiłem to prawidłowo. W tym celu naciskam Super + R, wpisuję cmd i wciskam enter. Następnie w linii komend wpisuję java  -version i patrzę czy system „widzi” javę.</w:t>
+      </w:r>
+    </w:p>
+    <w:p>
+      <w:pPr>
+        <w:widowControl/>
+        <w:suppressAutoHyphens w:val="0"/>
+        <w:autoSpaceDE w:val="0"/>
+        <w:autoSpaceDN w:val="0"/>
+        <w:adjustRightInd w:val="0"/>
+        <w:spacing w:line="360" w:lineRule="auto"/>
         <w:rPr>
           <w:rFonts w:eastAsia="TimesNewRomanPSMT"/>
           <w:kern w:val="0"/>
           <w:lang w:eastAsia="en-US"/>
         </w:rPr>
-        <w:t>cmd</w:t>
-      </w:r>
-      <w:proofErr w:type="spellEnd"/>
-      <w:r>
+      </w:pPr>
+    </w:p>
+    <w:p>
+      <w:pPr>
+        <w:pStyle w:val="Caption"/>
+        <w:spacing w:line="360" w:lineRule="auto"/>
         <w:rPr>
           <w:rFonts w:eastAsia="TimesNewRomanPSMT"/>
           <w:kern w:val="0"/>
           <w:lang w:eastAsia="en-US"/>
         </w:rPr>
-        <w:t xml:space="preserve"> i wciskam </w:t>
-      </w:r>
-      <w:proofErr w:type="spellStart"/>
-      <w:r>
-        <w:rPr>
-          <w:rFonts w:eastAsia="TimesNewRomanPSMT"/>
-          <w:kern w:val="0"/>
-          <w:lang w:eastAsia="en-US"/>
-        </w:rPr>
-        <w:t>enter</w:t>
-      </w:r>
-      <w:proofErr w:type="spellEnd"/>
-      <w:r>
-        <w:rPr>
-          <w:rFonts w:eastAsia="TimesNewRomanPSMT"/>
-          <w:kern w:val="0"/>
-          <w:lang w:eastAsia="en-US"/>
-        </w:rPr>
-        <w:t xml:space="preserve">. Następnie w linii komend wpisuję </w:t>
-      </w:r>
-      <w:proofErr w:type="spellStart"/>
-      <w:proofErr w:type="gramStart"/>
-      <w:r>
-        <w:rPr>
-          <w:rFonts w:eastAsia="TimesNewRomanPSMT"/>
-          <w:kern w:val="0"/>
-          <w:lang w:eastAsia="en-US"/>
-        </w:rPr>
-        <w:t>java</w:t>
-      </w:r>
-      <w:proofErr w:type="spellEnd"/>
-      <w:r>
-        <w:rPr>
-          <w:rFonts w:eastAsia="TimesNewRomanPSMT"/>
-          <w:kern w:val="0"/>
-          <w:lang w:eastAsia="en-US"/>
-        </w:rPr>
-        <w:t xml:space="preserve">  -version</w:t>
-      </w:r>
-      <w:proofErr w:type="gramEnd"/>
-      <w:r>
-        <w:rPr>
-          <w:rFonts w:eastAsia="TimesNewRomanPSMT"/>
-          <w:kern w:val="0"/>
-          <w:lang w:eastAsia="en-US"/>
-        </w:rPr>
-        <w:t xml:space="preserve"> i patrzę czy system „widzi” </w:t>
-      </w:r>
-      <w:proofErr w:type="spellStart"/>
-      <w:r>
-        <w:rPr>
-          <w:rFonts w:eastAsia="TimesNewRomanPSMT"/>
-          <w:kern w:val="0"/>
-          <w:lang w:eastAsia="en-US"/>
-        </w:rPr>
-        <w:t>javę</w:t>
-      </w:r>
-      <w:proofErr w:type="spellEnd"/>
-      <w:r>
-        <w:rPr>
-          <w:rFonts w:eastAsia="TimesNewRomanPSMT"/>
-          <w:kern w:val="0"/>
-          <w:lang w:eastAsia="en-US"/>
-        </w:rPr>
-        <w:t>.</w:t>
-      </w:r>
-    </w:p>
-    <w:p>
-      <w:pPr>
-        <w:widowControl/>
-        <w:suppressAutoHyphens w:val="0"/>
-        <w:autoSpaceDE w:val="0"/>
-        <w:autoSpaceDN w:val="0"/>
-        <w:adjustRightInd w:val="0"/>
-        <w:spacing w:line="360" w:lineRule="auto"/>
-        <w:rPr>
-          <w:rFonts w:eastAsia="TimesNewRomanPSMT"/>
-          <w:kern w:val="0"/>
-          <w:lang w:eastAsia="en-US"/>
-        </w:rPr>
-      </w:pPr>
-    </w:p>
-    <w:p>
-      <w:pPr>
-        <w:pStyle w:val="Caption"/>
-        <w:spacing w:line="360" w:lineRule="auto"/>
-        <w:rPr>
-          <w:rFonts w:eastAsia="TimesNewRomanPSMT"/>
-          <w:kern w:val="0"/>
-          <w:lang w:eastAsia="en-US"/>
-        </w:rPr>
       </w:pPr>
       <w:r>
         <w:t xml:space="preserve">Rysunek </w:t>
       </w:r>
-      <w:fldSimple w:instr=" SEQ Rysunek \* ARABIC ">
-        <w:r>
-          <w:rPr>
-            <w:noProof/>
-          </w:rPr>
-          <w:t>18</w:t>
-        </w:r>
-      </w:fldSimple>
+      <w:r>
+        <w:fldChar w:fldCharType="begin"/>
+      </w:r>
+      <w:r>
+        <w:instrText xml:space="preserve"> SEQ Rysunek \* ARABIC </w:instrText>
+      </w:r>
+      <w:r>
+        <w:fldChar w:fldCharType="separate"/>
+      </w:r>
+      <w:r>
+        <w:rPr>
+          <w:noProof/>
+        </w:rPr>
+        <w:t>18</w:t>
+      </w:r>
+      <w:r>
+        <w:fldChar w:fldCharType="end"/>
+      </w:r>
       <w:r>
         <w:t xml:space="preserve"> Sprawdzanie prawidłowości konfiguracji JAVA</w:t>
       </w:r>
@@ -5443,177 +4834,21 @@
         <w:lastRenderedPageBreak/>
         <w:t xml:space="preserve">Następnie tworzę szkielet mojej aplikacji. </w:t>
       </w:r>
-      <w:proofErr w:type="spellStart"/>
-      <w:proofErr w:type="gramStart"/>
       <w:r>
         <w:rPr>
           <w:rFonts w:eastAsia="Times New Roman"/>
           <w:iCs/>
           <w:lang w:val="en-US"/>
         </w:rPr>
-        <w:t>Wybieram</w:t>
-      </w:r>
-      <w:proofErr w:type="spellEnd"/>
+        <w:t xml:space="preserve">Wybieram  File -&gt; New -&gt;New Project. </w:t>
+      </w:r>
       <w:r>
         <w:rPr>
           <w:rFonts w:eastAsia="Times New Roman"/>
           <w:iCs/>
           <w:lang w:val="en-US"/>
         </w:rPr>
-        <w:t xml:space="preserve">  File</w:t>
-      </w:r>
-      <w:proofErr w:type="gramEnd"/>
-      <w:r>
-        <w:rPr>
-          <w:rFonts w:eastAsia="Times New Roman"/>
-          <w:iCs/>
-          <w:lang w:val="en-US"/>
-        </w:rPr>
-        <w:t xml:space="preserve"> -&gt; New -&gt;New Project. </w:t>
-      </w:r>
-      <w:proofErr w:type="spellStart"/>
-      <w:r>
-        <w:rPr>
-          <w:rFonts w:eastAsia="Times New Roman"/>
-          <w:iCs/>
-          <w:lang w:val="en-US"/>
-        </w:rPr>
-        <w:t>Pojawia</w:t>
-      </w:r>
-      <w:proofErr w:type="spellEnd"/>
-      <w:r>
-        <w:rPr>
-          <w:rFonts w:eastAsia="Times New Roman"/>
-          <w:iCs/>
-          <w:lang w:val="en-US"/>
-        </w:rPr>
-        <w:t xml:space="preserve"> </w:t>
-      </w:r>
-      <w:proofErr w:type="spellStart"/>
-      <w:r>
-        <w:rPr>
-          <w:rFonts w:eastAsia="Times New Roman"/>
-          <w:iCs/>
-          <w:lang w:val="en-US"/>
-        </w:rPr>
-        <w:t>się</w:t>
-      </w:r>
-      <w:proofErr w:type="spellEnd"/>
-      <w:r>
-        <w:rPr>
-          <w:rFonts w:eastAsia="Times New Roman"/>
-          <w:iCs/>
-          <w:lang w:val="en-US"/>
-        </w:rPr>
-        <w:t xml:space="preserve"> </w:t>
-      </w:r>
-      <w:proofErr w:type="spellStart"/>
-      <w:r>
-        <w:rPr>
-          <w:rFonts w:eastAsia="Times New Roman"/>
-          <w:iCs/>
-          <w:lang w:val="en-US"/>
-        </w:rPr>
-        <w:t>okno</w:t>
-      </w:r>
-      <w:proofErr w:type="spellEnd"/>
-      <w:r>
-        <w:rPr>
-          <w:rFonts w:eastAsia="Times New Roman"/>
-          <w:iCs/>
-          <w:lang w:val="en-US"/>
-        </w:rPr>
-        <w:t xml:space="preserve"> </w:t>
-      </w:r>
-      <w:proofErr w:type="spellStart"/>
-      <w:r>
-        <w:rPr>
-          <w:rFonts w:eastAsia="Times New Roman"/>
-          <w:iCs/>
-          <w:lang w:val="en-US"/>
-        </w:rPr>
-        <w:t>dialogowe</w:t>
-      </w:r>
-      <w:proofErr w:type="spellEnd"/>
-      <w:r>
-        <w:rPr>
-          <w:rFonts w:eastAsia="Times New Roman"/>
-          <w:iCs/>
-          <w:lang w:val="en-US"/>
-        </w:rPr>
-        <w:t xml:space="preserve">, </w:t>
-      </w:r>
-      <w:proofErr w:type="spellStart"/>
-      <w:r>
-        <w:rPr>
-          <w:rFonts w:eastAsia="Times New Roman"/>
-          <w:iCs/>
-          <w:lang w:val="en-US"/>
-        </w:rPr>
-        <w:t>gdzie</w:t>
-      </w:r>
-      <w:proofErr w:type="spellEnd"/>
-      <w:r>
-        <w:rPr>
-          <w:rFonts w:eastAsia="Times New Roman"/>
-          <w:iCs/>
-          <w:lang w:val="en-US"/>
-        </w:rPr>
-        <w:t xml:space="preserve"> </w:t>
-      </w:r>
-      <w:proofErr w:type="spellStart"/>
-      <w:r>
-        <w:rPr>
-          <w:rFonts w:eastAsia="Times New Roman"/>
-          <w:iCs/>
-          <w:lang w:val="en-US"/>
-        </w:rPr>
-        <w:t>wpisuję</w:t>
-      </w:r>
-      <w:proofErr w:type="spellEnd"/>
-      <w:r>
-        <w:rPr>
-          <w:rFonts w:eastAsia="Times New Roman"/>
-          <w:iCs/>
-          <w:lang w:val="en-US"/>
-        </w:rPr>
-        <w:t xml:space="preserve"> </w:t>
-      </w:r>
-      <w:proofErr w:type="spellStart"/>
-      <w:r>
-        <w:rPr>
-          <w:rFonts w:eastAsia="Times New Roman"/>
-          <w:iCs/>
-          <w:lang w:val="en-US"/>
-        </w:rPr>
-        <w:t>nazwę</w:t>
-      </w:r>
-      <w:proofErr w:type="spellEnd"/>
-      <w:r>
-        <w:rPr>
-          <w:rFonts w:eastAsia="Times New Roman"/>
-          <w:iCs/>
-          <w:lang w:val="en-US"/>
-        </w:rPr>
-        <w:t xml:space="preserve"> </w:t>
-      </w:r>
-      <w:proofErr w:type="spellStart"/>
-      <w:r>
-        <w:rPr>
-          <w:rFonts w:eastAsia="Times New Roman"/>
-          <w:iCs/>
-          <w:lang w:val="en-US"/>
-        </w:rPr>
-        <w:t>aplikacji</w:t>
-      </w:r>
-      <w:proofErr w:type="spellEnd"/>
-      <w:r>
-        <w:rPr>
-          <w:rFonts w:eastAsia="Times New Roman"/>
-          <w:iCs/>
-          <w:lang w:val="en-US"/>
-        </w:rPr>
-        <w:t>:</w:t>
+        <w:t>Pojawia się okno dialogowe, gdzie wpisuję nazwę aplikacji:</w:t>
       </w:r>
     </w:p>
     <w:p>
@@ -5628,14 +4863,24 @@
       <w:r>
         <w:t xml:space="preserve">Rysunek </w:t>
       </w:r>
-      <w:fldSimple w:instr=" SEQ Rysunek \* ARABIC ">
-        <w:r>
-          <w:rPr>
-            <w:noProof/>
-          </w:rPr>
-          <w:t>19</w:t>
-        </w:r>
-      </w:fldSimple>
+      <w:r>
+        <w:fldChar w:fldCharType="begin"/>
+      </w:r>
+      <w:r>
+        <w:instrText xml:space="preserve"> SEQ Rysunek \* ARABIC </w:instrText>
+      </w:r>
+      <w:r>
+        <w:fldChar w:fldCharType="separate"/>
+      </w:r>
+      <w:r>
+        <w:rPr>
+          <w:noProof/>
+        </w:rPr>
+        <w:t>19</w:t>
+      </w:r>
+      <w:r>
+        <w:fldChar w:fldCharType="end"/>
+      </w:r>
       <w:r>
         <w:t xml:space="preserve"> Tworzenie nowego projektu w Android Studio</w:t>
       </w:r>
@@ -5706,23 +4951,7 @@
           <w:rFonts w:eastAsia="Times New Roman"/>
           <w:iCs/>
         </w:rPr>
-        <w:t>Po kliknięciu na przycisk “</w:t>
-      </w:r>
-      <w:proofErr w:type="spellStart"/>
-      <w:r>
-        <w:rPr>
-          <w:rFonts w:eastAsia="Times New Roman"/>
-          <w:iCs/>
-        </w:rPr>
-        <w:t>Next</w:t>
-      </w:r>
-      <w:proofErr w:type="spellEnd"/>
-      <w:r>
-        <w:rPr>
-          <w:rFonts w:eastAsia="Times New Roman"/>
-          <w:iCs/>
-        </w:rPr>
-        <w:t xml:space="preserve">” pojawia się następne okno dialogowe. </w:t>
+        <w:t xml:space="preserve">Po kliknięciu na przycisk “Next” pojawia się następne okno dialogowe. </w:t>
       </w:r>
       <w:r>
         <w:rPr>
@@ -5754,14 +4983,24 @@
       <w:r>
         <w:t xml:space="preserve">Rysunek </w:t>
       </w:r>
-      <w:fldSimple w:instr=" SEQ Rysunek \* ARABIC ">
-        <w:r>
-          <w:rPr>
-            <w:noProof/>
-          </w:rPr>
-          <w:t>20</w:t>
-        </w:r>
-      </w:fldSimple>
+      <w:r>
+        <w:fldChar w:fldCharType="begin"/>
+      </w:r>
+      <w:r>
+        <w:instrText xml:space="preserve"> SEQ Rysunek \* ARABIC </w:instrText>
+      </w:r>
+      <w:r>
+        <w:fldChar w:fldCharType="separate"/>
+      </w:r>
+      <w:r>
+        <w:rPr>
+          <w:noProof/>
+        </w:rPr>
+        <w:t>20</w:t>
+      </w:r>
+      <w:r>
+        <w:fldChar w:fldCharType="end"/>
+      </w:r>
       <w:r>
         <w:t xml:space="preserve"> Wybór minimalnego kompatybilnego SDK</w:t>
       </w:r>
@@ -5832,55 +5071,7 @@
           <w:rFonts w:eastAsia="Times New Roman"/>
           <w:iCs/>
         </w:rPr>
-        <w:t xml:space="preserve">Na kolejnym ekranie pojawia się wybór </w:t>
-      </w:r>
-      <w:proofErr w:type="gramStart"/>
-      <w:r>
-        <w:rPr>
-          <w:rFonts w:eastAsia="Times New Roman"/>
-          <w:iCs/>
-        </w:rPr>
-        <w:t>aktywności jaką</w:t>
-      </w:r>
-      <w:proofErr w:type="gramEnd"/>
-      <w:r>
-        <w:rPr>
-          <w:rFonts w:eastAsia="Times New Roman"/>
-          <w:iCs/>
-        </w:rPr>
-        <w:t xml:space="preserve"> można wygenerować. Jako, iż na razie jestem zainteresowany utworzeniem tylko szkieletu aplikacji, wybieram </w:t>
-      </w:r>
-      <w:proofErr w:type="spellStart"/>
-      <w:r>
-        <w:rPr>
-          <w:rFonts w:eastAsia="Times New Roman"/>
-          <w:iCs/>
-        </w:rPr>
-        <w:t>Empty</w:t>
-      </w:r>
-      <w:proofErr w:type="spellEnd"/>
-      <w:r>
-        <w:rPr>
-          <w:rFonts w:eastAsia="Times New Roman"/>
-          <w:iCs/>
-        </w:rPr>
-        <w:t xml:space="preserve"> Activity, gdyż później sam </w:t>
-      </w:r>
-      <w:proofErr w:type="gramStart"/>
-      <w:r>
-        <w:rPr>
-          <w:rFonts w:eastAsia="Times New Roman"/>
-          <w:iCs/>
-        </w:rPr>
-        <w:t>zdecyduję co</w:t>
-      </w:r>
-      <w:proofErr w:type="gramEnd"/>
-      <w:r>
-        <w:rPr>
-          <w:rFonts w:eastAsia="Times New Roman"/>
-          <w:iCs/>
-        </w:rPr>
-        <w:t xml:space="preserve">, gdzie ma się znajdować. </w:t>
+        <w:t xml:space="preserve">Na kolejnym ekranie pojawia się wybór aktywności jaką można wygenerować. Jako, iż na razie jestem zainteresowany utworzeniem tylko szkieletu aplikacji, wybieram Empty Activity, gdyż później sam zdecyduję co, gdzie ma się znajdować. </w:t>
       </w:r>
     </w:p>
     <w:p>
@@ -5895,24 +5086,26 @@
       <w:r>
         <w:t xml:space="preserve">Rysunek </w:t>
       </w:r>
-      <w:fldSimple w:instr=" SEQ Rysunek \* ARABIC ">
-        <w:r>
-          <w:rPr>
-            <w:noProof/>
-          </w:rPr>
-          <w:t>21</w:t>
-        </w:r>
-      </w:fldSimple>
-      <w:r>
-        <w:t xml:space="preserve"> </w:t>
-      </w:r>
-      <w:proofErr w:type="gramStart"/>
-      <w:r>
-        <w:t>Wybranie jaką</w:t>
-      </w:r>
-      <w:proofErr w:type="gramEnd"/>
-      <w:r>
-        <w:t xml:space="preserve"> aktywność ma być utworzona na po</w:t>
+      <w:r>
+        <w:fldChar w:fldCharType="begin"/>
+      </w:r>
+      <w:r>
+        <w:instrText xml:space="preserve"> SEQ Rysunek \* ARABIC </w:instrText>
+      </w:r>
+      <w:r>
+        <w:fldChar w:fldCharType="separate"/>
+      </w:r>
+      <w:r>
+        <w:rPr>
+          <w:noProof/>
+        </w:rPr>
+        <w:t>21</w:t>
+      </w:r>
+      <w:r>
+        <w:fldChar w:fldCharType="end"/>
+      </w:r>
+      <w:r>
+        <w:t xml:space="preserve"> Wybranie jaką aktywność ma być utworzona na po</w:t>
       </w:r>
       <w:r>
         <w:rPr>
@@ -5999,11 +5192,1063 @@
         </w:rPr>
         <w:t>Następnie pojawia się okno dialogowe, gdzie można nadać nazwę aktywności, po czym zostaje utworzona gotowa aplikacja wyświetlająca na ekranie „Hallo World!”.</w:t>
       </w:r>
+    </w:p>
+    <w:p>
+      <w:pPr>
+        <w:autoSpaceDE w:val="0"/>
+        <w:spacing w:line="360" w:lineRule="auto"/>
+        <w:rPr>
+          <w:rFonts w:eastAsia="Times New Roman"/>
+          <w:iCs/>
+        </w:rPr>
+      </w:pPr>
+    </w:p>
+    <w:p>
+      <w:pPr>
+        <w:pStyle w:val="ListParagraph"/>
+        <w:autoSpaceDE w:val="0"/>
+        <w:spacing w:line="360" w:lineRule="auto"/>
+        <w:ind w:left="360"/>
+        <w:rPr>
+          <w:rFonts w:eastAsia="Times New Roman"/>
+          <w:iCs/>
+        </w:rPr>
+      </w:pPr>
+      <w:r>
+        <w:rPr>
+          <w:rFonts w:eastAsia="Times New Roman"/>
+          <w:iCs/>
+        </w:rPr>
+        <w:t>3.xxxx  Utworzenie bazy danych SQLite</w:t>
+      </w:r>
+    </w:p>
+    <w:p>
+      <w:pPr>
+        <w:pStyle w:val="ListParagraph"/>
+        <w:autoSpaceDE w:val="0"/>
+        <w:spacing w:line="360" w:lineRule="auto"/>
+        <w:ind w:left="360"/>
+        <w:rPr>
+          <w:rFonts w:eastAsia="Times New Roman"/>
+          <w:iCs/>
+        </w:rPr>
+      </w:pPr>
+    </w:p>
+    <w:p>
+      <w:pPr>
+        <w:pStyle w:val="ListParagraph"/>
+        <w:autoSpaceDE w:val="0"/>
+        <w:spacing w:line="360" w:lineRule="auto"/>
+        <w:ind w:left="0"/>
+        <w:rPr>
+          <w:rFonts w:eastAsia="Times New Roman"/>
+          <w:iCs/>
+        </w:rPr>
+      </w:pPr>
+      <w:r>
+        <w:rPr>
+          <w:rFonts w:eastAsia="Times New Roman"/>
+          <w:iCs/>
+        </w:rPr>
+        <w:t>Egzamin teoretyczny na brązową odznakę obejmuje zakres 345pytań. Aby go zdać trzeba uzyskać 50% poprawnych odpowiedzi. Taka ilość pytań bez podziału na  kategorie jest ciężka do nauczenia. Zdecydowałem podzielić się materiał na 14 kategorii:</w:t>
+      </w:r>
+    </w:p>
+    <w:p>
+      <w:pPr>
+        <w:pStyle w:val="ListParagraph"/>
+        <w:widowControl/>
+        <w:numPr>
+          <w:ilvl w:val="0"/>
+          <w:numId w:val="7"/>
+        </w:numPr>
+        <w:suppressAutoHyphens w:val="0"/>
+        <w:spacing w:after="200" w:line="276" w:lineRule="auto"/>
+      </w:pPr>
+      <w:r>
+        <w:t>Koń z natury</w:t>
+      </w:r>
+    </w:p>
+    <w:p>
+      <w:pPr>
+        <w:pStyle w:val="ListParagraph"/>
+        <w:widowControl/>
+        <w:numPr>
+          <w:ilvl w:val="0"/>
+          <w:numId w:val="7"/>
+        </w:numPr>
+        <w:suppressAutoHyphens w:val="0"/>
+        <w:spacing w:after="200" w:line="276" w:lineRule="auto"/>
+      </w:pPr>
+      <w:r>
+        <w:t>Stajnia</w:t>
+      </w:r>
+    </w:p>
+    <w:p>
+      <w:pPr>
+        <w:pStyle w:val="ListParagraph"/>
+        <w:widowControl/>
+        <w:numPr>
+          <w:ilvl w:val="0"/>
+          <w:numId w:val="7"/>
+        </w:numPr>
+        <w:suppressAutoHyphens w:val="0"/>
+        <w:spacing w:after="200" w:line="276" w:lineRule="auto"/>
+      </w:pPr>
+      <w:r>
+        <w:t>Podstawowe zasady bezpieczeństwa przy pracy z koniem, wypadki i pierwsza pomoc</w:t>
+      </w:r>
+    </w:p>
+    <w:p>
+      <w:pPr>
+        <w:pStyle w:val="ListParagraph"/>
+        <w:widowControl/>
+        <w:numPr>
+          <w:ilvl w:val="0"/>
+          <w:numId w:val="7"/>
+        </w:numPr>
+        <w:suppressAutoHyphens w:val="0"/>
+        <w:spacing w:after="200" w:line="276" w:lineRule="auto"/>
+      </w:pPr>
+      <w:r>
+        <w:t>Pielęgnacja i wyprowadzanie koni.</w:t>
+      </w:r>
+    </w:p>
+    <w:p>
+      <w:pPr>
+        <w:pStyle w:val="ListParagraph"/>
+        <w:widowControl/>
+        <w:numPr>
+          <w:ilvl w:val="0"/>
+          <w:numId w:val="7"/>
+        </w:numPr>
+        <w:suppressAutoHyphens w:val="0"/>
+        <w:spacing w:after="200" w:line="276" w:lineRule="auto"/>
+      </w:pPr>
+      <w:r>
+        <w:t>Cechy użytkowe konia:</w:t>
+      </w:r>
+    </w:p>
+    <w:p>
+      <w:pPr>
+        <w:pStyle w:val="ListParagraph"/>
+        <w:widowControl/>
+        <w:numPr>
+          <w:ilvl w:val="0"/>
+          <w:numId w:val="7"/>
+        </w:numPr>
+        <w:suppressAutoHyphens w:val="0"/>
+        <w:spacing w:after="200" w:line="276" w:lineRule="auto"/>
+      </w:pPr>
+      <w:r>
+        <w:t>Żywienie koni</w:t>
+      </w:r>
+    </w:p>
+    <w:p>
+      <w:pPr>
+        <w:pStyle w:val="ListParagraph"/>
+        <w:widowControl/>
+        <w:numPr>
+          <w:ilvl w:val="0"/>
+          <w:numId w:val="7"/>
+        </w:numPr>
+        <w:suppressAutoHyphens w:val="0"/>
+        <w:spacing w:after="200" w:line="276" w:lineRule="auto"/>
+      </w:pPr>
+      <w:r>
+        <w:t>Zdrowie koni</w:t>
+      </w:r>
+    </w:p>
+    <w:p>
+      <w:pPr>
+        <w:pStyle w:val="ListParagraph"/>
+        <w:widowControl/>
+        <w:numPr>
+          <w:ilvl w:val="0"/>
+          <w:numId w:val="7"/>
+        </w:numPr>
+        <w:suppressAutoHyphens w:val="0"/>
+        <w:spacing w:after="200" w:line="276" w:lineRule="auto"/>
+      </w:pPr>
+      <w:r>
+        <w:t>Sprzęt jeździecki</w:t>
+      </w:r>
+    </w:p>
+    <w:p>
+      <w:pPr>
+        <w:pStyle w:val="ListParagraph"/>
+        <w:widowControl/>
+        <w:numPr>
+          <w:ilvl w:val="0"/>
+          <w:numId w:val="7"/>
+        </w:numPr>
+        <w:suppressAutoHyphens w:val="0"/>
+        <w:spacing w:after="200" w:line="276" w:lineRule="auto"/>
+      </w:pPr>
+      <w:r>
+        <w:t>Kiełznanie i siodłanie konia</w:t>
+      </w:r>
+    </w:p>
+    <w:p>
+      <w:pPr>
+        <w:pStyle w:val="ListParagraph"/>
+        <w:widowControl/>
+        <w:numPr>
+          <w:ilvl w:val="0"/>
+          <w:numId w:val="7"/>
+        </w:numPr>
+        <w:suppressAutoHyphens w:val="0"/>
+        <w:spacing w:after="200" w:line="276" w:lineRule="auto"/>
+      </w:pPr>
+      <w:r>
+        <w:t>Wyprowadzanie osiodłanego konia, wsiadanie i zsiadanie z konia.</w:t>
+      </w:r>
+    </w:p>
+    <w:p>
+      <w:pPr>
+        <w:pStyle w:val="ListParagraph"/>
+        <w:widowControl/>
+        <w:numPr>
+          <w:ilvl w:val="0"/>
+          <w:numId w:val="7"/>
+        </w:numPr>
+        <w:suppressAutoHyphens w:val="0"/>
+        <w:spacing w:after="200" w:line="276" w:lineRule="auto"/>
+      </w:pPr>
+      <w:r>
+        <w:t>Podstawowe zasady zachowania na ujeżdżalni</w:t>
+      </w:r>
+    </w:p>
+    <w:p>
+      <w:pPr>
+        <w:pStyle w:val="ListParagraph"/>
+        <w:widowControl/>
+        <w:numPr>
+          <w:ilvl w:val="0"/>
+          <w:numId w:val="7"/>
+        </w:numPr>
+        <w:suppressAutoHyphens w:val="0"/>
+        <w:spacing w:after="200" w:line="276" w:lineRule="auto"/>
+      </w:pPr>
+      <w:r>
+        <w:lastRenderedPageBreak/>
+        <w:t>Podstawy jazdy konnej.</w:t>
+      </w:r>
+    </w:p>
+    <w:p>
+      <w:pPr>
+        <w:pStyle w:val="ListParagraph"/>
+        <w:widowControl/>
+        <w:numPr>
+          <w:ilvl w:val="0"/>
+          <w:numId w:val="7"/>
+        </w:numPr>
+        <w:suppressAutoHyphens w:val="0"/>
+        <w:spacing w:after="200" w:line="276" w:lineRule="auto"/>
+      </w:pPr>
+      <w:r>
+        <w:t>Teoria klasycznej jazdy konnej</w:t>
+      </w:r>
+    </w:p>
+    <w:p>
+      <w:pPr>
+        <w:pStyle w:val="ListParagraph"/>
+        <w:numPr>
+          <w:ilvl w:val="0"/>
+          <w:numId w:val="7"/>
+        </w:numPr>
+        <w:autoSpaceDE w:val="0"/>
+        <w:spacing w:line="360" w:lineRule="auto"/>
+        <w:rPr>
+          <w:rFonts w:eastAsia="Times New Roman"/>
+          <w:iCs/>
+        </w:rPr>
+      </w:pPr>
+      <w:r>
+        <w:t>Chody konia, skoki przez przeszkody, jazda w terenie.</w:t>
+      </w:r>
+    </w:p>
+    <w:p>
+      <w:pPr>
+        <w:autoSpaceDE w:val="0"/>
+        <w:spacing w:line="360" w:lineRule="auto"/>
+        <w:rPr>
+          <w:rFonts w:eastAsia="Times New Roman"/>
+          <w:iCs/>
+        </w:rPr>
+      </w:pPr>
+      <w:r>
+        <w:rPr>
+          <w:rFonts w:eastAsia="Times New Roman"/>
+          <w:iCs/>
+        </w:rPr>
+        <w:t xml:space="preserve">Podziału dokonałem o własną wiedzę i doświadczenie- jestem instruktorem jazdy konnej od 2008 roku, jeżdżę konno od roku 1995. Przez kilkanaście lat aktywnie startowałem w zawodach z dyscypliny skoków przez przeszkody. Następnie utworzyłem tabele w Wordzie i przekopiowałem tam pytania i odpowiedzi z PDFa udostępnianego przez PZJ. </w:t>
+      </w:r>
+    </w:p>
+    <w:p>
+      <w:pPr>
+        <w:autoSpaceDE w:val="0"/>
+        <w:spacing w:line="360" w:lineRule="auto"/>
+        <w:rPr>
+          <w:rFonts w:eastAsia="Times New Roman"/>
+          <w:iCs/>
+        </w:rPr>
+      </w:pPr>
+      <w:r>
+        <w:rPr>
+          <w:rFonts w:eastAsia="Times New Roman"/>
+          <w:iCs/>
+        </w:rPr>
+        <w:t>To dało mi podstawę do utworzenia bazy SQLite, a jednocześnie dało materiały drukowane, które wykorzystałem później w badaniach.</w:t>
+      </w:r>
+    </w:p>
+    <w:p>
+      <w:pPr>
+        <w:autoSpaceDE w:val="0"/>
+        <w:spacing w:line="360" w:lineRule="auto"/>
+        <w:rPr>
+          <w:rFonts w:eastAsia="Times New Roman"/>
+          <w:iCs/>
+        </w:rPr>
+      </w:pPr>
+      <w:r>
+        <w:rPr>
+          <w:rFonts w:eastAsia="Times New Roman"/>
+          <w:iCs/>
+        </w:rPr>
+        <w:t>Każdą tabelę w sposób pokazany na ilustracji poniżej przeniosłem do programu Microsoft Excel 2010:</w:t>
+      </w:r>
+    </w:p>
+    <w:p>
+      <w:pPr>
+        <w:pStyle w:val="Caption"/>
+        <w:rPr>
+          <w:rFonts w:eastAsia="Times New Roman"/>
+          <w:iCs/>
+        </w:rPr>
+      </w:pPr>
+      <w:r>
+        <w:t xml:space="preserve">Rysunek </w:t>
+      </w:r>
+      <w:r>
+        <w:fldChar w:fldCharType="begin"/>
+      </w:r>
+      <w:r>
+        <w:instrText xml:space="preserve"> SEQ Rysunek \* ARABIC </w:instrText>
+      </w:r>
+      <w:r>
+        <w:fldChar w:fldCharType="separate"/>
+      </w:r>
+      <w:r>
+        <w:rPr>
+          <w:noProof/>
+        </w:rPr>
+        <w:t>22</w:t>
+      </w:r>
+      <w:r>
+        <w:fldChar w:fldCharType="end"/>
+      </w:r>
+      <w:r>
+        <w:t xml:space="preserve"> Wstawianie danych do Ms Excel 2010</w:t>
+      </w:r>
+    </w:p>
+    <w:p>
+      <w:pPr>
+        <w:autoSpaceDE w:val="0"/>
+        <w:spacing w:line="360" w:lineRule="auto"/>
+        <w:rPr>
+          <w:rFonts w:eastAsia="Times New Roman"/>
+          <w:iCs/>
+        </w:rPr>
+      </w:pPr>
+      <w:r>
+        <w:rPr>
+          <w:noProof/>
+          <w:lang w:eastAsia="pl-PL"/>
+        </w:rPr>
+        <w:drawing>
+          <wp:inline distT="0" distB="0" distL="0" distR="0" wp14:anchorId="4A64D87E" wp14:editId="2BB800C6">
+            <wp:extent cx="5310505" cy="3311123"/>
+            <wp:effectExtent l="0" t="0" r="4445" b="3810"/>
+            <wp:docPr id="16" name="Picture 16"/>
+            <wp:cNvGraphicFramePr>
+              <a:graphicFrameLocks xmlns:a="http://schemas.openxmlformats.org/drawingml/2006/main" noChangeAspect="1"/>
+            </wp:cNvGraphicFramePr>
+            <a:graphic xmlns:a="http://schemas.openxmlformats.org/drawingml/2006/main">
+              <a:graphicData uri="http://schemas.openxmlformats.org/drawingml/2006/picture">
+                <pic:pic xmlns:pic="http://schemas.openxmlformats.org/drawingml/2006/picture">
+                  <pic:nvPicPr>
+                    <pic:cNvPr id="0" name=""/>
+                    <pic:cNvPicPr/>
+                  </pic:nvPicPr>
+                  <pic:blipFill>
+                    <a:blip r:embed="rId30"/>
+                    <a:stretch>
+                      <a:fillRect/>
+                    </a:stretch>
+                  </pic:blipFill>
+                  <pic:spPr>
+                    <a:xfrm>
+                      <a:off x="0" y="0"/>
+                      <a:ext cx="5310505" cy="3311123"/>
+                    </a:xfrm>
+                    <a:prstGeom prst="rect">
+                      <a:avLst/>
+                    </a:prstGeom>
+                  </pic:spPr>
+                </pic:pic>
+              </a:graphicData>
+            </a:graphic>
+          </wp:inline>
+        </w:drawing>
+      </w:r>
+    </w:p>
+    <w:p>
+      <w:pPr>
+        <w:autoSpaceDE w:val="0"/>
+        <w:spacing w:line="360" w:lineRule="auto"/>
+        <w:rPr>
+          <w:rFonts w:eastAsia="Times New Roman"/>
+          <w:iCs/>
+        </w:rPr>
+      </w:pPr>
+      <w:r>
+        <w:rPr>
+          <w:rFonts w:eastAsia="Times New Roman"/>
+          <w:iCs/>
+        </w:rPr>
+        <w:t>Następnie z poziomu MS Excel zapisywałem plik do formatu Unicode. Umożliwia to poradzenie sobie z polskimi znakami. Próba przekonwertowania do formatu CSV powodowała wyświetlanie krzaczków zamiast polskich liter.</w:t>
+      </w:r>
+    </w:p>
+    <w:p>
+      <w:pPr>
+        <w:autoSpaceDE w:val="0"/>
+        <w:spacing w:line="360" w:lineRule="auto"/>
+        <w:rPr>
+          <w:noProof/>
+          <w:lang w:eastAsia="pl-PL"/>
+        </w:rPr>
+      </w:pPr>
+    </w:p>
+    <w:p>
+      <w:pPr>
+        <w:autoSpaceDE w:val="0"/>
+        <w:spacing w:line="360" w:lineRule="auto"/>
+        <w:rPr>
+          <w:noProof/>
+          <w:lang w:eastAsia="pl-PL"/>
+        </w:rPr>
+      </w:pPr>
+    </w:p>
+    <w:p>
+      <w:pPr>
+        <w:autoSpaceDE w:val="0"/>
+        <w:spacing w:line="360" w:lineRule="auto"/>
+        <w:rPr>
+          <w:noProof/>
+          <w:lang w:eastAsia="pl-PL"/>
+        </w:rPr>
+      </w:pPr>
+    </w:p>
+    <w:p>
+      <w:pPr>
+        <w:autoSpaceDE w:val="0"/>
+        <w:spacing w:line="360" w:lineRule="auto"/>
+        <w:rPr>
+          <w:noProof/>
+          <w:lang w:eastAsia="pl-PL"/>
+        </w:rPr>
+      </w:pPr>
+    </w:p>
+    <w:p>
+      <w:pPr>
+        <w:autoSpaceDE w:val="0"/>
+        <w:spacing w:line="360" w:lineRule="auto"/>
+        <w:rPr>
+          <w:noProof/>
+          <w:lang w:eastAsia="pl-PL"/>
+        </w:rPr>
+      </w:pPr>
+    </w:p>
+    <w:p>
+      <w:pPr>
+        <w:autoSpaceDE w:val="0"/>
+        <w:spacing w:line="360" w:lineRule="auto"/>
+        <w:rPr>
+          <w:noProof/>
+          <w:lang w:eastAsia="pl-PL"/>
+        </w:rPr>
+      </w:pPr>
+    </w:p>
+    <w:p>
+      <w:pPr>
+        <w:autoSpaceDE w:val="0"/>
+        <w:spacing w:line="360" w:lineRule="auto"/>
+        <w:rPr>
+          <w:noProof/>
+          <w:lang w:eastAsia="pl-PL"/>
+        </w:rPr>
+      </w:pPr>
+    </w:p>
+    <w:p>
+      <w:pPr>
+        <w:pStyle w:val="Caption"/>
+        <w:rPr>
+          <w:noProof/>
+          <w:lang w:eastAsia="pl-PL"/>
+        </w:rPr>
+      </w:pPr>
+      <w:r>
+        <w:t xml:space="preserve">Rysunek </w:t>
+      </w:r>
+      <w:r>
+        <w:fldChar w:fldCharType="begin"/>
+      </w:r>
+      <w:r>
+        <w:instrText xml:space="preserve"> SEQ Rysunek \* ARABIC </w:instrText>
+      </w:r>
+      <w:r>
+        <w:fldChar w:fldCharType="separate"/>
+      </w:r>
+      <w:r>
+        <w:rPr>
+          <w:noProof/>
+        </w:rPr>
+        <w:t>23</w:t>
+      </w:r>
+      <w:r>
+        <w:fldChar w:fldCharType="end"/>
+      </w:r>
+      <w:r>
+        <w:t xml:space="preserve"> Przekonwertowanie arkusza na plik w formacie Unicode</w:t>
+      </w:r>
+    </w:p>
+    <w:p>
+      <w:pPr>
+        <w:autoSpaceDE w:val="0"/>
+        <w:spacing w:line="360" w:lineRule="auto"/>
+        <w:rPr>
+          <w:rFonts w:eastAsia="Times New Roman"/>
+          <w:iCs/>
+        </w:rPr>
+      </w:pPr>
+      <w:r>
+        <w:rPr>
+          <w:noProof/>
+          <w:lang w:eastAsia="pl-PL"/>
+        </w:rPr>
+        <w:drawing>
+          <wp:inline distT="0" distB="0" distL="0" distR="0" wp14:anchorId="692D76E3" wp14:editId="2138B31C">
+            <wp:extent cx="4457700" cy="4810125"/>
+            <wp:effectExtent l="0" t="0" r="0" b="9525"/>
+            <wp:docPr id="24" name="Picture 24"/>
+            <wp:cNvGraphicFramePr>
+              <a:graphicFrameLocks xmlns:a="http://schemas.openxmlformats.org/drawingml/2006/main" noChangeAspect="1"/>
+            </wp:cNvGraphicFramePr>
+            <a:graphic xmlns:a="http://schemas.openxmlformats.org/drawingml/2006/main">
+              <a:graphicData uri="http://schemas.openxmlformats.org/drawingml/2006/picture">
+                <pic:pic xmlns:pic="http://schemas.openxmlformats.org/drawingml/2006/picture">
+                  <pic:nvPicPr>
+                    <pic:cNvPr id="0" name=""/>
+                    <pic:cNvPicPr/>
+                  </pic:nvPicPr>
+                  <pic:blipFill>
+                    <a:blip r:embed="rId31"/>
+                    <a:stretch>
+                      <a:fillRect/>
+                    </a:stretch>
+                  </pic:blipFill>
+                  <pic:spPr>
+                    <a:xfrm>
+                      <a:off x="0" y="0"/>
+                      <a:ext cx="4457700" cy="4810125"/>
+                    </a:xfrm>
+                    <a:prstGeom prst="rect">
+                      <a:avLst/>
+                    </a:prstGeom>
+                  </pic:spPr>
+                </pic:pic>
+              </a:graphicData>
+            </a:graphic>
+          </wp:inline>
+        </w:drawing>
+      </w:r>
+    </w:p>
+    <w:p>
+      <w:pPr>
+        <w:autoSpaceDE w:val="0"/>
+        <w:spacing w:line="360" w:lineRule="auto"/>
+        <w:rPr>
+          <w:rFonts w:eastAsia="Times New Roman"/>
+          <w:iCs/>
+        </w:rPr>
+      </w:pPr>
+      <w:r>
+        <w:rPr>
+          <w:rFonts w:eastAsia="Times New Roman"/>
+          <w:iCs/>
+        </w:rPr>
+        <w:t>Otrzymany plik w formacie Unicode poprawiałem w programie Notepad++</w:t>
+      </w:r>
+      <w:r>
+        <w:rPr>
+          <w:rStyle w:val="EndnoteReference"/>
+          <w:rFonts w:eastAsia="Times New Roman"/>
+          <w:iCs/>
+        </w:rPr>
+        <w:endnoteReference w:id="33"/>
+      </w:r>
+      <w:r>
+        <w:rPr>
+          <w:rFonts w:eastAsia="Times New Roman"/>
+          <w:iCs/>
+        </w:rPr>
+        <w:t xml:space="preserve"> do składni SQLowej. Znając tą składnię, wiedziałem, iż każdy wiersz z excela trzeba przerobić do formatu: „(1, „Pytanie”, „Odpowiedz),”.</w:t>
+      </w:r>
+    </w:p>
+    <w:p>
+      <w:pPr>
+        <w:autoSpaceDE w:val="0"/>
+        <w:spacing w:line="360" w:lineRule="auto"/>
+        <w:rPr>
+          <w:rFonts w:eastAsia="Times New Roman"/>
+          <w:iCs/>
+        </w:rPr>
+      </w:pPr>
+      <w:r>
+        <w:rPr>
+          <w:rFonts w:eastAsia="Times New Roman"/>
+          <w:iCs/>
+        </w:rPr>
+        <w:t>Co umożliwia później szybkie utworzenie kolejnych tabel w bazie.</w:t>
+      </w:r>
+    </w:p>
+    <w:p>
+      <w:pPr>
+        <w:autoSpaceDE w:val="0"/>
+        <w:spacing w:line="360" w:lineRule="auto"/>
+        <w:rPr>
+          <w:rFonts w:eastAsia="Times New Roman"/>
+          <w:iCs/>
+        </w:rPr>
+      </w:pPr>
+    </w:p>
+    <w:p>
+      <w:pPr>
+        <w:autoSpaceDE w:val="0"/>
+        <w:spacing w:line="360" w:lineRule="auto"/>
+        <w:rPr>
+          <w:rFonts w:eastAsia="Times New Roman"/>
+          <w:iCs/>
+        </w:rPr>
+      </w:pPr>
+    </w:p>
+    <w:p>
+      <w:pPr>
+        <w:autoSpaceDE w:val="0"/>
+        <w:spacing w:line="360" w:lineRule="auto"/>
+        <w:rPr>
+          <w:rFonts w:eastAsia="Times New Roman"/>
+          <w:iCs/>
+        </w:rPr>
+      </w:pPr>
+    </w:p>
+    <w:p>
+      <w:pPr>
+        <w:autoSpaceDE w:val="0"/>
+        <w:spacing w:line="360" w:lineRule="auto"/>
+        <w:rPr>
+          <w:rFonts w:eastAsia="Times New Roman"/>
+          <w:iCs/>
+        </w:rPr>
+      </w:pPr>
+    </w:p>
+    <w:p>
+      <w:pPr>
+        <w:autoSpaceDE w:val="0"/>
+        <w:spacing w:line="360" w:lineRule="auto"/>
+        <w:rPr>
+          <w:rFonts w:eastAsia="Times New Roman"/>
+          <w:iCs/>
+        </w:rPr>
+      </w:pPr>
+    </w:p>
+    <w:p>
+      <w:pPr>
+        <w:autoSpaceDE w:val="0"/>
+        <w:spacing w:line="360" w:lineRule="auto"/>
+        <w:rPr>
+          <w:rFonts w:eastAsia="Times New Roman"/>
+          <w:iCs/>
+        </w:rPr>
+      </w:pPr>
+    </w:p>
+    <w:p>
+      <w:pPr>
+        <w:autoSpaceDE w:val="0"/>
+        <w:spacing w:line="360" w:lineRule="auto"/>
+        <w:rPr>
+          <w:rFonts w:eastAsia="Times New Roman"/>
+          <w:iCs/>
+        </w:rPr>
+      </w:pPr>
+    </w:p>
+    <w:p>
+      <w:pPr>
+        <w:autoSpaceDE w:val="0"/>
+        <w:spacing w:line="360" w:lineRule="auto"/>
+        <w:rPr>
+          <w:rFonts w:eastAsia="Times New Roman"/>
+          <w:iCs/>
+        </w:rPr>
+      </w:pPr>
+    </w:p>
+    <w:p>
+      <w:pPr>
+        <w:autoSpaceDE w:val="0"/>
+        <w:spacing w:line="360" w:lineRule="auto"/>
+        <w:rPr>
+          <w:rFonts w:eastAsia="Times New Roman"/>
+          <w:iCs/>
+        </w:rPr>
+      </w:pPr>
+    </w:p>
+    <w:p>
+      <w:pPr>
+        <w:autoSpaceDE w:val="0"/>
+        <w:spacing w:line="360" w:lineRule="auto"/>
+        <w:rPr>
+          <w:rFonts w:eastAsia="Times New Roman"/>
+          <w:iCs/>
+        </w:rPr>
+      </w:pPr>
+    </w:p>
+    <w:p>
+      <w:pPr>
+        <w:pStyle w:val="Caption"/>
+        <w:rPr>
+          <w:rFonts w:eastAsia="Times New Roman"/>
+          <w:iCs/>
+        </w:rPr>
+      </w:pPr>
+      <w:r>
+        <w:t xml:space="preserve">Rysunek </w:t>
+      </w:r>
+      <w:r>
+        <w:fldChar w:fldCharType="begin"/>
+      </w:r>
+      <w:r>
+        <w:instrText xml:space="preserve"> SEQ Rysunek \* ARABIC </w:instrText>
+      </w:r>
+      <w:r>
+        <w:fldChar w:fldCharType="separate"/>
+      </w:r>
+      <w:r>
+        <w:rPr>
+          <w:noProof/>
+        </w:rPr>
+        <w:t>24</w:t>
+      </w:r>
+      <w:r>
+        <w:fldChar w:fldCharType="end"/>
+      </w:r>
+      <w:r>
+        <w:t xml:space="preserve"> Podmiana znaków w programie Notepad++</w:t>
+      </w:r>
+    </w:p>
+    <w:p>
+      <w:pPr>
+        <w:keepNext/>
+        <w:autoSpaceDE w:val="0"/>
+        <w:spacing w:line="360" w:lineRule="auto"/>
+        <w:rPr>
+          <w:noProof/>
+          <w:lang w:eastAsia="pl-PL"/>
+        </w:rPr>
+      </w:pPr>
+    </w:p>
+    <w:p>
+      <w:pPr>
+        <w:keepNext/>
+        <w:autoSpaceDE w:val="0"/>
+        <w:spacing w:line="360" w:lineRule="auto"/>
+      </w:pPr>
+      <w:r>
+        <w:rPr>
+          <w:noProof/>
+          <w:lang w:eastAsia="pl-PL"/>
+        </w:rPr>
+        <w:drawing>
+          <wp:inline distT="0" distB="0" distL="0" distR="0" wp14:anchorId="18080D29" wp14:editId="07ED926C">
+            <wp:extent cx="5310505" cy="3871676"/>
+            <wp:effectExtent l="0" t="0" r="4445" b="0"/>
+            <wp:docPr id="25" name="Picture 25"/>
+            <wp:cNvGraphicFramePr>
+              <a:graphicFrameLocks xmlns:a="http://schemas.openxmlformats.org/drawingml/2006/main" noChangeAspect="1"/>
+            </wp:cNvGraphicFramePr>
+            <a:graphic xmlns:a="http://schemas.openxmlformats.org/drawingml/2006/main">
+              <a:graphicData uri="http://schemas.openxmlformats.org/drawingml/2006/picture">
+                <pic:pic xmlns:pic="http://schemas.openxmlformats.org/drawingml/2006/picture">
+                  <pic:nvPicPr>
+                    <pic:cNvPr id="0" name=""/>
+                    <pic:cNvPicPr/>
+                  </pic:nvPicPr>
+                  <pic:blipFill>
+                    <a:blip r:embed="rId32"/>
+                    <a:stretch>
+                      <a:fillRect/>
+                    </a:stretch>
+                  </pic:blipFill>
+                  <pic:spPr>
+                    <a:xfrm>
+                      <a:off x="0" y="0"/>
+                      <a:ext cx="5310505" cy="3871676"/>
+                    </a:xfrm>
+                    <a:prstGeom prst="rect">
+                      <a:avLst/>
+                    </a:prstGeom>
+                  </pic:spPr>
+                </pic:pic>
+              </a:graphicData>
+            </a:graphic>
+          </wp:inline>
+        </w:drawing>
+      </w:r>
+    </w:p>
+    <w:p>
+      <w:pPr>
+        <w:keepNext/>
+        <w:autoSpaceDE w:val="0"/>
+        <w:spacing w:line="360" w:lineRule="auto"/>
+      </w:pPr>
+    </w:p>
+    <w:p>
+      <w:pPr>
+        <w:keepNext/>
+        <w:autoSpaceDE w:val="0"/>
+        <w:spacing w:line="360" w:lineRule="auto"/>
+      </w:pPr>
+      <w:r>
+        <w:t>Do utworzenia bazy wykorzystałem SQLite3</w:t>
+      </w:r>
+      <w:r>
+        <w:rPr>
+          <w:rStyle w:val="EndnoteReference"/>
+        </w:rPr>
+        <w:endnoteReference w:id="34"/>
+      </w:r>
+      <w:r>
+        <w:t>. SQLite pomimo pewnych ograniczeń bardzo popularnym, wykorzystywanych przez takich gigantów jak Alphabet, Apple, Facebook</w:t>
+      </w:r>
+      <w:r>
+        <w:rPr>
+          <w:rStyle w:val="EndnoteReference"/>
+        </w:rPr>
+        <w:endnoteReference w:id="35"/>
+      </w:r>
+      <w:r>
+        <w:t>. Pobranie i korzystanie z bazy jest bezpłatne. Silnik bazy SQLite jest wbudowany w system Android, można od razu korzystać z bazy bez konieczności instalowania czegokolwiek i problemów z kompatybilnością</w:t>
+      </w:r>
+      <w:r>
+        <w:rPr>
+          <w:rStyle w:val="EndnoteReference"/>
+        </w:rPr>
+        <w:endnoteReference w:id="36"/>
+      </w:r>
+      <w:r>
+        <w:t>. Aby nie tworzyć bazy w niewygodnej linii komend, użyłem programu DB Browser for SQLite. Umożliwia on w prosty sposób utworzenie bazy, dodanie tabel i wykonywanie kodu SQL</w:t>
+      </w:r>
+      <w:r>
+        <w:rPr>
+          <w:rStyle w:val="EndnoteReference"/>
+        </w:rPr>
+        <w:endnoteReference w:id="37"/>
+      </w:r>
+      <w:r>
+        <w:t>.</w:t>
+      </w:r>
+    </w:p>
+    <w:p>
+      <w:pPr>
+        <w:keepNext/>
+        <w:autoSpaceDE w:val="0"/>
+        <w:spacing w:line="360" w:lineRule="auto"/>
+      </w:pPr>
+      <w:r>
+        <w:t>Z pomocą tego programu utworzyłem bazę danych, utworzyłem czternaście tabel i wstawiłem do nich odpowiednie dane przygotowane wcześniej. Mając tak przygotowaną bazę mogłem wrócić do tworzenia aplikacji w Android Studio.</w:t>
+      </w:r>
+    </w:p>
+    <w:p>
+      <w:pPr>
+        <w:keepNext/>
+        <w:autoSpaceDE w:val="0"/>
+        <w:spacing w:line="360" w:lineRule="auto"/>
+      </w:pPr>
+    </w:p>
+    <w:p>
+      <w:pPr>
+        <w:keepNext/>
+        <w:autoSpaceDE w:val="0"/>
+        <w:spacing w:line="360" w:lineRule="auto"/>
+      </w:pPr>
+    </w:p>
+    <w:p>
+      <w:pPr>
+        <w:keepNext/>
+        <w:autoSpaceDE w:val="0"/>
+        <w:spacing w:line="360" w:lineRule="auto"/>
+      </w:pPr>
+    </w:p>
+    <w:p>
+      <w:pPr>
+        <w:keepNext/>
+        <w:autoSpaceDE w:val="0"/>
+        <w:spacing w:line="360" w:lineRule="auto"/>
+      </w:pPr>
+    </w:p>
+    <w:p>
+      <w:pPr>
+        <w:keepNext/>
+        <w:autoSpaceDE w:val="0"/>
+        <w:spacing w:line="360" w:lineRule="auto"/>
+      </w:pPr>
+    </w:p>
+    <w:p>
+      <w:pPr>
+        <w:keepNext/>
+        <w:autoSpaceDE w:val="0"/>
+        <w:spacing w:line="360" w:lineRule="auto"/>
+      </w:pPr>
+    </w:p>
+    <w:p>
+      <w:pPr>
+        <w:keepNext/>
+        <w:autoSpaceDE w:val="0"/>
+        <w:spacing w:line="360" w:lineRule="auto"/>
+      </w:pPr>
+    </w:p>
+    <w:p>
+      <w:pPr>
+        <w:keepNext/>
+        <w:autoSpaceDE w:val="0"/>
+        <w:spacing w:line="360" w:lineRule="auto"/>
+      </w:pPr>
+    </w:p>
+    <w:p>
+      <w:pPr>
+        <w:pStyle w:val="Caption"/>
+      </w:pPr>
+      <w:r>
+        <w:t xml:space="preserve">Rysunek </w:t>
+      </w:r>
+      <w:r>
+        <w:fldChar w:fldCharType="begin"/>
+      </w:r>
+      <w:r>
+        <w:instrText xml:space="preserve"> SEQ Rysunek \* ARABIC </w:instrText>
+      </w:r>
+      <w:r>
+        <w:fldChar w:fldCharType="separate"/>
+      </w:r>
+      <w:r>
+        <w:rPr>
+          <w:noProof/>
+        </w:rPr>
+        <w:t>25</w:t>
+      </w:r>
+      <w:r>
+        <w:fldChar w:fldCharType="end"/>
+      </w:r>
+      <w:r>
+        <w:t xml:space="preserve"> Tworzenie bazy danych w DB Browser for SQLite</w:t>
+      </w:r>
+    </w:p>
+    <w:p>
+      <w:pPr>
+        <w:keepNext/>
+        <w:autoSpaceDE w:val="0"/>
+        <w:spacing w:line="360" w:lineRule="auto"/>
+      </w:pPr>
+      <w:r>
+        <w:rPr>
+          <w:noProof/>
+          <w:lang w:eastAsia="pl-PL"/>
+        </w:rPr>
+        <w:drawing>
+          <wp:inline distT="0" distB="0" distL="0" distR="0" wp14:anchorId="6F55E38C" wp14:editId="318D231D">
+            <wp:extent cx="5310505" cy="3768983"/>
+            <wp:effectExtent l="0" t="0" r="4445" b="3175"/>
+            <wp:docPr id="26" name="Picture 26"/>
+            <wp:cNvGraphicFramePr>
+              <a:graphicFrameLocks xmlns:a="http://schemas.openxmlformats.org/drawingml/2006/main" noChangeAspect="1"/>
+            </wp:cNvGraphicFramePr>
+            <a:graphic xmlns:a="http://schemas.openxmlformats.org/drawingml/2006/main">
+              <a:graphicData uri="http://schemas.openxmlformats.org/drawingml/2006/picture">
+                <pic:pic xmlns:pic="http://schemas.openxmlformats.org/drawingml/2006/picture">
+                  <pic:nvPicPr>
+                    <pic:cNvPr id="0" name=""/>
+                    <pic:cNvPicPr/>
+                  </pic:nvPicPr>
+                  <pic:blipFill>
+                    <a:blip r:embed="rId33"/>
+                    <a:stretch>
+                      <a:fillRect/>
+                    </a:stretch>
+                  </pic:blipFill>
+                  <pic:spPr>
+                    <a:xfrm>
+                      <a:off x="0" y="0"/>
+                      <a:ext cx="5310505" cy="3768983"/>
+                    </a:xfrm>
+                    <a:prstGeom prst="rect">
+                      <a:avLst/>
+                    </a:prstGeom>
+                  </pic:spPr>
+                </pic:pic>
+              </a:graphicData>
+            </a:graphic>
+          </wp:inline>
+        </w:drawing>
+      </w:r>
+    </w:p>
+    <w:p>
+      <w:pPr>
+        <w:keepNext/>
+        <w:autoSpaceDE w:val="0"/>
+        <w:spacing w:line="360" w:lineRule="auto"/>
+      </w:pPr>
       <w:bookmarkStart w:id="3" w:name="_GoBack"/>
       <w:bookmarkEnd w:id="3"/>
     </w:p>
     <w:p>
       <w:pPr>
+        <w:keepNext/>
+        <w:autoSpaceDE w:val="0"/>
+        <w:spacing w:line="360" w:lineRule="auto"/>
+      </w:pPr>
+    </w:p>
+    <w:p>
+      <w:pPr>
+        <w:keepNext/>
+        <w:autoSpaceDE w:val="0"/>
+        <w:spacing w:line="360" w:lineRule="auto"/>
+      </w:pPr>
+    </w:p>
+    <w:p>
+      <w:pPr>
+        <w:keepNext/>
+        <w:autoSpaceDE w:val="0"/>
+        <w:spacing w:line="360" w:lineRule="auto"/>
+      </w:pPr>
+    </w:p>
+    <w:p>
+      <w:pPr>
+        <w:keepNext/>
+        <w:autoSpaceDE w:val="0"/>
+        <w:spacing w:line="360" w:lineRule="auto"/>
+      </w:pPr>
+    </w:p>
+    <w:p>
+      <w:pPr>
         <w:autoSpaceDE w:val="0"/>
         <w:spacing w:line="360" w:lineRule="auto"/>
         <w:rPr>
@@ -6071,7 +6316,7 @@
       </w:pPr>
     </w:p>
     <w:sectPr>
-      <w:footerReference w:type="default" r:id="rId30"/>
+      <w:footerReference w:type="default" r:id="rId34"/>
       <w:endnotePr>
         <w:numFmt w:val="decimal"/>
       </w:endnotePr>
@@ -6113,29 +6358,8 @@
         <w:endnoteRef/>
       </w:r>
       <w:r>
-        <w:t xml:space="preserve"> </w:t>
-      </w:r>
-      <w:proofErr w:type="gramStart"/>
-      <w:r>
-        <w:t>www</w:t>
-      </w:r>
-      <w:proofErr w:type="gramEnd"/>
-      <w:r>
-        <w:t>.</w:t>
-      </w:r>
-      <w:proofErr w:type="gramStart"/>
-      <w:r>
-        <w:t>pzj</w:t>
-      </w:r>
-      <w:proofErr w:type="gramEnd"/>
-      <w:r>
-        <w:t>.</w:t>
-      </w:r>
-      <w:proofErr w:type="gramStart"/>
-      <w:r>
-        <w:t>pl</w:t>
-      </w:r>
-      <w:proofErr w:type="gramEnd"/>
+        <w:t xml:space="preserve"> www.pzj.pl</w:t>
+      </w:r>
     </w:p>
   </w:endnote>
   <w:endnote w:id="2">
@@ -6150,13 +6374,8 @@
         <w:endnoteRef/>
       </w:r>
       <w:r>
-        <w:t xml:space="preserve"> Equista.</w:t>
-      </w:r>
-      <w:proofErr w:type="gramStart"/>
-      <w:r>
-        <w:t>pl</w:t>
-      </w:r>
-      <w:proofErr w:type="gramEnd"/>
+        <w:t xml:space="preserve"> Equista.pl</w:t>
+      </w:r>
     </w:p>
   </w:endnote>
   <w:endnote w:id="3">
@@ -6171,15 +6390,7 @@
         <w:endnoteRef/>
       </w:r>
       <w:r>
-        <w:t xml:space="preserve"> </w:t>
-      </w:r>
-      <w:proofErr w:type="spellStart"/>
-      <w:r>
-        <w:t>Pruchniewicz</w:t>
-      </w:r>
-      <w:proofErr w:type="spellEnd"/>
-      <w:r>
-        <w:t>, Wacław; Chaber PR- Akademia Jeździecka; 2003</w:t>
+        <w:t xml:space="preserve"> Pruchniewicz, Wacław; Chaber PR- Akademia Jeździecka; 2003</w:t>
       </w:r>
     </w:p>
   </w:endnote>
@@ -6214,23 +6425,7 @@
         <w:t xml:space="preserve"> </w:t>
       </w:r>
       <w:r>
-        <w:t>http</w:t>
-      </w:r>
-      <w:proofErr w:type="gramStart"/>
-      <w:r>
-        <w:t>://digitalfractal</w:t>
-      </w:r>
-      <w:proofErr w:type="gramEnd"/>
-      <w:r>
-        <w:t>.</w:t>
-      </w:r>
-      <w:proofErr w:type="gramStart"/>
-      <w:r>
-        <w:t>com</w:t>
-      </w:r>
-      <w:proofErr w:type="gramEnd"/>
-      <w:r>
-        <w:t>/2016/05/mobile-operating-systems/</w:t>
+        <w:t>http://digitalfractal.com/2016/05/mobile-operating-systems/</w:t>
       </w:r>
     </w:p>
   </w:endnote>
@@ -6249,31 +6444,7 @@
         <w:t xml:space="preserve"> </w:t>
       </w:r>
       <w:r>
-        <w:t>http</w:t>
-      </w:r>
-      <w:proofErr w:type="gramStart"/>
-      <w:r>
-        <w:t>://www</w:t>
-      </w:r>
-      <w:proofErr w:type="gramEnd"/>
-      <w:r>
-        <w:t>.</w:t>
-      </w:r>
-      <w:proofErr w:type="gramStart"/>
-      <w:r>
-        <w:t>ceneo</w:t>
-      </w:r>
-      <w:proofErr w:type="gramEnd"/>
-      <w:r>
-        <w:t>.</w:t>
-      </w:r>
-      <w:proofErr w:type="gramStart"/>
-      <w:r>
-        <w:t>pl</w:t>
-      </w:r>
-      <w:proofErr w:type="gramEnd"/>
-      <w:r>
-        <w:t>/43008127</w:t>
+        <w:t>http://www.ceneo.pl/43008127</w:t>
       </w:r>
     </w:p>
   </w:endnote>
@@ -6292,31 +6463,7 @@
         <w:t xml:space="preserve"> </w:t>
       </w:r>
       <w:r>
-        <w:t>http</w:t>
-      </w:r>
-      <w:proofErr w:type="gramStart"/>
-      <w:r>
-        <w:t>://www</w:t>
-      </w:r>
-      <w:proofErr w:type="gramEnd"/>
-      <w:r>
-        <w:t>.</w:t>
-      </w:r>
-      <w:proofErr w:type="gramStart"/>
-      <w:r>
-        <w:t>apple</w:t>
-      </w:r>
-      <w:proofErr w:type="gramEnd"/>
-      <w:r>
-        <w:t>.</w:t>
-      </w:r>
-      <w:proofErr w:type="gramStart"/>
-      <w:r>
-        <w:t>com</w:t>
-      </w:r>
-      <w:proofErr w:type="gramEnd"/>
-      <w:r>
-        <w:t>/pl/shop/buy-iphone/iphone-7</w:t>
+        <w:t>http://www.apple.com/pl/shop/buy-iphone/iphone-7</w:t>
       </w:r>
     </w:p>
   </w:endnote>
@@ -6335,23 +6482,7 @@
         <w:t xml:space="preserve"> </w:t>
       </w:r>
       <w:r>
-        <w:t>http</w:t>
-      </w:r>
-      <w:proofErr w:type="gramStart"/>
-      <w:r>
-        <w:t>://indianexpress</w:t>
-      </w:r>
-      <w:proofErr w:type="gramEnd"/>
-      <w:r>
-        <w:t>.</w:t>
-      </w:r>
-      <w:proofErr w:type="gramStart"/>
-      <w:r>
-        <w:t>com</w:t>
-      </w:r>
-      <w:proofErr w:type="gramEnd"/>
-      <w:r>
-        <w:t>/article/technology/tech-news-technology/indus-os-the-indian-operating-system-with-more-installs-that-ios-2876725/</w:t>
+        <w:t>http://indianexpress.com/article/technology/tech-news-technology/indus-os-the-indian-operating-system-with-more-installs-that-ios-2876725/</w:t>
       </w:r>
     </w:p>
   </w:endnote>
@@ -6370,31 +6501,7 @@
         <w:t xml:space="preserve"> </w:t>
       </w:r>
       <w:r>
-        <w:t>http</w:t>
-      </w:r>
-      <w:proofErr w:type="gramStart"/>
-      <w:r>
-        <w:t>://www</w:t>
-      </w:r>
-      <w:proofErr w:type="gramEnd"/>
-      <w:r>
-        <w:t>.</w:t>
-      </w:r>
-      <w:proofErr w:type="gramStart"/>
-      <w:r>
-        <w:t>businessinsider</w:t>
-      </w:r>
-      <w:proofErr w:type="gramEnd"/>
-      <w:r>
-        <w:t>.</w:t>
-      </w:r>
-      <w:proofErr w:type="gramStart"/>
-      <w:r>
-        <w:t>com</w:t>
-      </w:r>
-      <w:proofErr w:type="gramEnd"/>
-      <w:r>
-        <w:t>/apple-ios-v-android-market-share-2016-1?IR=T</w:t>
+        <w:t>http://www.businessinsider.com/apple-ios-v-android-market-share-2016-1?IR=T</w:t>
       </w:r>
     </w:p>
   </w:endnote>
@@ -6413,37 +6520,8 @@
         <w:t xml:space="preserve"> </w:t>
       </w:r>
       <w:r>
-        <w:t>https</w:t>
-      </w:r>
-      <w:proofErr w:type="gramStart"/>
-      <w:r>
-        <w:t>://developer</w:t>
-      </w:r>
-      <w:proofErr w:type="gramEnd"/>
-      <w:r>
-        <w:t>.</w:t>
-      </w:r>
-      <w:proofErr w:type="gramStart"/>
-      <w:r>
-        <w:t>android</w:t>
-      </w:r>
-      <w:proofErr w:type="gramEnd"/>
-      <w:r>
-        <w:t>.</w:t>
-      </w:r>
-      <w:proofErr w:type="gramStart"/>
-      <w:r>
-        <w:t>com</w:t>
-      </w:r>
-      <w:proofErr w:type="gramEnd"/>
-      <w:r>
-        <w:t>/studio/index.</w:t>
-      </w:r>
-      <w:proofErr w:type="gramStart"/>
-      <w:r>
-        <w:t>html</w:t>
-      </w:r>
-      <w:proofErr w:type="gramEnd"/>
+        <w:t>https://developer.android.com/studio/index.html</w:t>
+      </w:r>
     </w:p>
   </w:endnote>
   <w:endnote w:id="11">
@@ -6461,37 +6539,8 @@
         <w:t xml:space="preserve"> </w:t>
       </w:r>
       <w:r>
-        <w:t>https</w:t>
-      </w:r>
-      <w:proofErr w:type="gramStart"/>
-      <w:r>
-        <w:t>://developer</w:t>
-      </w:r>
-      <w:proofErr w:type="gramEnd"/>
-      <w:r>
-        <w:t>.</w:t>
-      </w:r>
-      <w:proofErr w:type="gramStart"/>
-      <w:r>
-        <w:t>android</w:t>
-      </w:r>
-      <w:proofErr w:type="gramEnd"/>
-      <w:r>
-        <w:t>.</w:t>
-      </w:r>
-      <w:proofErr w:type="gramStart"/>
-      <w:r>
-        <w:t>com</w:t>
-      </w:r>
-      <w:proofErr w:type="gramEnd"/>
-      <w:r>
-        <w:t>/distribute/googleplay/start.</w:t>
-      </w:r>
-      <w:proofErr w:type="gramStart"/>
-      <w:r>
-        <w:t>html</w:t>
-      </w:r>
-      <w:proofErr w:type="gramEnd"/>
+        <w:t>https://developer.android.com/distribute/googleplay/start.html</w:t>
+      </w:r>
     </w:p>
   </w:endnote>
   <w:endnote w:id="12">
@@ -6509,31 +6558,7 @@
         <w:t xml:space="preserve"> </w:t>
       </w:r>
       <w:r>
-        <w:t>https</w:t>
-      </w:r>
-      <w:proofErr w:type="gramStart"/>
-      <w:r>
-        <w:t>://developer</w:t>
-      </w:r>
-      <w:proofErr w:type="gramEnd"/>
-      <w:r>
-        <w:t>.</w:t>
-      </w:r>
-      <w:proofErr w:type="gramStart"/>
-      <w:r>
-        <w:t>apple</w:t>
-      </w:r>
-      <w:proofErr w:type="gramEnd"/>
-      <w:r>
-        <w:t>.</w:t>
-      </w:r>
-      <w:proofErr w:type="gramStart"/>
-      <w:r>
-        <w:t>com</w:t>
-      </w:r>
-      <w:proofErr w:type="gramEnd"/>
-      <w:r>
-        <w:t>/support/compare-memberships/</w:t>
+        <w:t>https://developer.apple.com/support/compare-memberships/</w:t>
       </w:r>
     </w:p>
   </w:endnote>
@@ -6552,23 +6577,7 @@
         <w:t xml:space="preserve"> </w:t>
       </w:r>
       <w:r>
-        <w:t>https</w:t>
-      </w:r>
-      <w:proofErr w:type="gramStart"/>
-      <w:r>
-        <w:t>://git-scm</w:t>
-      </w:r>
-      <w:proofErr w:type="gramEnd"/>
-      <w:r>
-        <w:t>.</w:t>
-      </w:r>
-      <w:proofErr w:type="gramStart"/>
-      <w:r>
-        <w:t>com</w:t>
-      </w:r>
-      <w:proofErr w:type="gramEnd"/>
-      <w:r>
-        <w:t>/book/en/v2/Getting-Started-About-Version-Control</w:t>
+        <w:t>https://git-scm.com/book/en/v2/Getting-Started-About-Version-Control</w:t>
       </w:r>
     </w:p>
   </w:endnote>
@@ -6587,31 +6596,7 @@
         <w:t xml:space="preserve"> </w:t>
       </w:r>
       <w:r>
-        <w:t>https</w:t>
-      </w:r>
-      <w:proofErr w:type="gramStart"/>
-      <w:r>
-        <w:t>://www</w:t>
-      </w:r>
-      <w:proofErr w:type="gramEnd"/>
-      <w:r>
-        <w:t>.</w:t>
-      </w:r>
-      <w:proofErr w:type="gramStart"/>
-      <w:r>
-        <w:t>gnu</w:t>
-      </w:r>
-      <w:proofErr w:type="gramEnd"/>
-      <w:r>
-        <w:t>.</w:t>
-      </w:r>
-      <w:proofErr w:type="gramStart"/>
-      <w:r>
-        <w:t>org</w:t>
-      </w:r>
-      <w:proofErr w:type="gramEnd"/>
-      <w:r>
-        <w:t>/software/rcs/</w:t>
+        <w:t>https://www.gnu.org/software/rcs/</w:t>
       </w:r>
     </w:p>
   </w:endnote>
@@ -6630,31 +6615,7 @@
         <w:t xml:space="preserve"> </w:t>
       </w:r>
       <w:r>
-        <w:t>https</w:t>
-      </w:r>
-      <w:proofErr w:type="gramStart"/>
-      <w:r>
-        <w:t>://subversion</w:t>
-      </w:r>
-      <w:proofErr w:type="gramEnd"/>
-      <w:r>
-        <w:t>.</w:t>
-      </w:r>
-      <w:proofErr w:type="gramStart"/>
-      <w:r>
-        <w:t>apache</w:t>
-      </w:r>
-      <w:proofErr w:type="gramEnd"/>
-      <w:r>
-        <w:t>.</w:t>
-      </w:r>
-      <w:proofErr w:type="gramStart"/>
-      <w:r>
-        <w:t>org</w:t>
-      </w:r>
-      <w:proofErr w:type="gramEnd"/>
-      <w:r>
-        <w:t>/</w:t>
+        <w:t>https://subversion.apache.org/</w:t>
       </w:r>
     </w:p>
   </w:endnote>
@@ -6673,31 +6634,7 @@
         <w:t xml:space="preserve"> </w:t>
       </w:r>
       <w:r>
-        <w:t>http</w:t>
-      </w:r>
-      <w:proofErr w:type="gramStart"/>
-      <w:r>
-        <w:t>://www</w:t>
-      </w:r>
-      <w:proofErr w:type="gramEnd"/>
-      <w:r>
-        <w:t>.</w:t>
-      </w:r>
-      <w:proofErr w:type="gramStart"/>
-      <w:r>
-        <w:t>nongnu</w:t>
-      </w:r>
-      <w:proofErr w:type="gramEnd"/>
-      <w:r>
-        <w:t>.</w:t>
-      </w:r>
-      <w:proofErr w:type="gramStart"/>
-      <w:r>
-        <w:t>org</w:t>
-      </w:r>
-      <w:proofErr w:type="gramEnd"/>
-      <w:r>
-        <w:t>/cvs/</w:t>
+        <w:t>http://www.nongnu.org/cvs/</w:t>
       </w:r>
     </w:p>
   </w:endnote>
@@ -6716,23 +6653,7 @@
         <w:t xml:space="preserve"> </w:t>
       </w:r>
       <w:r>
-        <w:t>https</w:t>
-      </w:r>
-      <w:proofErr w:type="gramStart"/>
-      <w:r>
-        <w:t>://git-scm</w:t>
-      </w:r>
-      <w:proofErr w:type="gramEnd"/>
-      <w:r>
-        <w:t>.</w:t>
-      </w:r>
-      <w:proofErr w:type="gramStart"/>
-      <w:r>
-        <w:t>com</w:t>
-      </w:r>
-      <w:proofErr w:type="gramEnd"/>
-      <w:r>
-        <w:t>/</w:t>
+        <w:t>https://git-scm.com/</w:t>
       </w:r>
     </w:p>
   </w:endnote>
@@ -6751,31 +6672,7 @@
         <w:t xml:space="preserve"> </w:t>
       </w:r>
       <w:r>
-        <w:t>https</w:t>
-      </w:r>
-      <w:proofErr w:type="gramStart"/>
-      <w:r>
-        <w:t>://www</w:t>
-      </w:r>
-      <w:proofErr w:type="gramEnd"/>
-      <w:r>
-        <w:t>.</w:t>
-      </w:r>
-      <w:proofErr w:type="gramStart"/>
-      <w:r>
-        <w:t>mercurial-scm</w:t>
-      </w:r>
-      <w:proofErr w:type="gramEnd"/>
-      <w:r>
-        <w:t>.</w:t>
-      </w:r>
-      <w:proofErr w:type="gramStart"/>
-      <w:r>
-        <w:t>org</w:t>
-      </w:r>
-      <w:proofErr w:type="gramEnd"/>
-      <w:r>
-        <w:t>/</w:t>
+        <w:t>https://www.mercurial-scm.org/</w:t>
       </w:r>
     </w:p>
   </w:endnote>
@@ -6794,31 +6691,7 @@
         <w:t xml:space="preserve"> </w:t>
       </w:r>
       <w:r>
-        <w:t>http</w:t>
-      </w:r>
-      <w:proofErr w:type="gramStart"/>
-      <w:r>
-        <w:t>://bazaar</w:t>
-      </w:r>
-      <w:proofErr w:type="gramEnd"/>
-      <w:r>
-        <w:t>.</w:t>
-      </w:r>
-      <w:proofErr w:type="gramStart"/>
-      <w:r>
-        <w:t>canonical</w:t>
-      </w:r>
-      <w:proofErr w:type="gramEnd"/>
-      <w:r>
-        <w:t>.</w:t>
-      </w:r>
-      <w:proofErr w:type="gramStart"/>
-      <w:r>
-        <w:t>com</w:t>
-      </w:r>
-      <w:proofErr w:type="gramEnd"/>
-      <w:r>
-        <w:t>/en/</w:t>
+        <w:t>http://bazaar.canonical.com/en/</w:t>
       </w:r>
     </w:p>
   </w:endnote>
@@ -6837,23 +6710,7 @@
         <w:t xml:space="preserve"> </w:t>
       </w:r>
       <w:r>
-        <w:t>https</w:t>
-      </w:r>
-      <w:proofErr w:type="gramStart"/>
-      <w:r>
-        <w:t>://github</w:t>
-      </w:r>
-      <w:proofErr w:type="gramEnd"/>
-      <w:r>
-        <w:t>.</w:t>
-      </w:r>
-      <w:proofErr w:type="gramStart"/>
-      <w:r>
-        <w:t>com</w:t>
-      </w:r>
-      <w:proofErr w:type="gramEnd"/>
-      <w:r>
-        <w:t>/</w:t>
+        <w:t>https://github.com/</w:t>
       </w:r>
     </w:p>
   </w:endnote>
@@ -6872,23 +6729,7 @@
         <w:t xml:space="preserve"> </w:t>
       </w:r>
       <w:r>
-        <w:t>https</w:t>
-      </w:r>
-      <w:proofErr w:type="gramStart"/>
-      <w:r>
-        <w:t>://bitbucket</w:t>
-      </w:r>
-      <w:proofErr w:type="gramEnd"/>
-      <w:r>
-        <w:t>.</w:t>
-      </w:r>
-      <w:proofErr w:type="gramStart"/>
-      <w:r>
-        <w:t>org</w:t>
-      </w:r>
-      <w:proofErr w:type="gramEnd"/>
-      <w:r>
-        <w:t>/</w:t>
+        <w:t>https://bitbucket.org/</w:t>
       </w:r>
     </w:p>
   </w:endnote>
@@ -6963,29 +6804,8 @@
         <w:t xml:space="preserve"> </w:t>
       </w:r>
       <w:r>
-        <w:t>https</w:t>
-      </w:r>
-      <w:proofErr w:type="gramStart"/>
-      <w:r>
-        <w:t>://www</w:t>
-      </w:r>
-      <w:proofErr w:type="gramEnd"/>
-      <w:r>
-        <w:t>.</w:t>
-      </w:r>
-      <w:proofErr w:type="gramStart"/>
-      <w:r>
-        <w:t>gartner</w:t>
-      </w:r>
-      <w:proofErr w:type="gramEnd"/>
-      <w:r>
-        <w:t>.</w:t>
-      </w:r>
-      <w:proofErr w:type="gramStart"/>
-      <w:r>
-        <w:t>com</w:t>
-      </w:r>
-      <w:proofErr w:type="gramEnd"/>
+        <w:t>https://www.gartner.com</w:t>
+      </w:r>
     </w:p>
   </w:endnote>
   <w:endnote w:id="25">
@@ -7003,39 +6823,7 @@
         <w:t xml:space="preserve"> </w:t>
       </w:r>
       <w:r>
-        <w:t>https</w:t>
-      </w:r>
-      <w:proofErr w:type="gramStart"/>
-      <w:r>
-        <w:t>://www</w:t>
-      </w:r>
-      <w:proofErr w:type="gramEnd"/>
-      <w:r>
-        <w:t>.</w:t>
-      </w:r>
-      <w:proofErr w:type="gramStart"/>
-      <w:r>
-        <w:t>gartner</w:t>
-      </w:r>
-      <w:proofErr w:type="gramEnd"/>
-      <w:r>
-        <w:t>.</w:t>
-      </w:r>
-      <w:proofErr w:type="gramStart"/>
-      <w:r>
-        <w:t>com</w:t>
-      </w:r>
-      <w:proofErr w:type="gramEnd"/>
-      <w:r>
-        <w:t>/doc/reprints?</w:t>
-      </w:r>
-      <w:proofErr w:type="gramStart"/>
-      <w:r>
-        <w:t>id</w:t>
-      </w:r>
-      <w:proofErr w:type="gramEnd"/>
-      <w:r>
-        <w:t>=1-2XXET8P&amp;ct=160204</w:t>
+        <w:t>https://www.gartner.com/doc/reprints?id=1-2XXET8P&amp;ct=160204</w:t>
       </w:r>
     </w:p>
   </w:endnote>
@@ -7054,23 +6842,7 @@
         <w:t xml:space="preserve"> </w:t>
       </w:r>
       <w:r>
-        <w:t>http</w:t>
-      </w:r>
-      <w:proofErr w:type="gramStart"/>
-      <w:r>
-        <w:t>://busitelce</w:t>
-      </w:r>
-      <w:proofErr w:type="gramEnd"/>
-      <w:r>
-        <w:t>.</w:t>
-      </w:r>
-      <w:proofErr w:type="gramStart"/>
-      <w:r>
-        <w:t>com</w:t>
-      </w:r>
-      <w:proofErr w:type="gramEnd"/>
-      <w:r>
-        <w:t>/bi-analytic-tools-trends/20-gainers-losers-gartner-bi-analytics-2014-vs-2015</w:t>
+        <w:t>http://busitelce.com/bi-analytic-tools-trends/20-gainers-losers-gartner-bi-analytics-2014-vs-2015</w:t>
       </w:r>
     </w:p>
   </w:endnote>
@@ -7089,31 +6861,7 @@
         <w:t xml:space="preserve"> </w:t>
       </w:r>
       <w:r>
-        <w:t>https</w:t>
-      </w:r>
-      <w:proofErr w:type="gramStart"/>
-      <w:r>
-        <w:t>://www</w:t>
-      </w:r>
-      <w:proofErr w:type="gramEnd"/>
-      <w:r>
-        <w:t>.</w:t>
-      </w:r>
-      <w:proofErr w:type="gramStart"/>
-      <w:r>
-        <w:t>coursera</w:t>
-      </w:r>
-      <w:proofErr w:type="gramEnd"/>
-      <w:r>
-        <w:t>.</w:t>
-      </w:r>
-      <w:proofErr w:type="gramStart"/>
-      <w:r>
-        <w:t>org</w:t>
-      </w:r>
-      <w:proofErr w:type="gramEnd"/>
-      <w:r>
-        <w:t>/learn/analytics-tableau</w:t>
+        <w:t>https://www.coursera.org/learn/analytics-tableau</w:t>
       </w:r>
     </w:p>
   </w:endnote>
@@ -7132,37 +6880,8 @@
         <w:t xml:space="preserve"> </w:t>
       </w:r>
       <w:r>
-        <w:t>http</w:t>
-      </w:r>
-      <w:proofErr w:type="gramStart"/>
-      <w:r>
-        <w:t>://go</w:t>
-      </w:r>
-      <w:proofErr w:type="gramEnd"/>
-      <w:r>
-        <w:t>.</w:t>
-      </w:r>
-      <w:proofErr w:type="gramStart"/>
-      <w:r>
-        <w:t>sap</w:t>
-      </w:r>
-      <w:proofErr w:type="gramEnd"/>
-      <w:r>
-        <w:t>.</w:t>
-      </w:r>
-      <w:proofErr w:type="gramStart"/>
-      <w:r>
-        <w:t>com</w:t>
-      </w:r>
-      <w:proofErr w:type="gramEnd"/>
-      <w:r>
-        <w:t>/product/analytics/bi-platform.</w:t>
-      </w:r>
-      <w:proofErr w:type="gramStart"/>
-      <w:r>
-        <w:t>html</w:t>
-      </w:r>
-      <w:proofErr w:type="gramEnd"/>
+        <w:t>http://go.sap.com/product/analytics/bi-platform.html</w:t>
+      </w:r>
     </w:p>
   </w:endnote>
   <w:endnote w:id="29">
@@ -7180,31 +6899,7 @@
         <w:t xml:space="preserve"> </w:t>
       </w:r>
       <w:r>
-        <w:t>http</w:t>
-      </w:r>
-      <w:proofErr w:type="gramStart"/>
-      <w:r>
-        <w:t>://www</w:t>
-      </w:r>
-      <w:proofErr w:type="gramEnd"/>
-      <w:r>
-        <w:t>.</w:t>
-      </w:r>
-      <w:proofErr w:type="gramStart"/>
-      <w:r>
-        <w:t>qlik</w:t>
-      </w:r>
-      <w:proofErr w:type="gramEnd"/>
-      <w:r>
-        <w:t>.</w:t>
-      </w:r>
-      <w:proofErr w:type="gramStart"/>
-      <w:r>
-        <w:t>com</w:t>
-      </w:r>
-      <w:proofErr w:type="gramEnd"/>
-      <w:r>
-        <w:t>/us/</w:t>
+        <w:t>http://www.qlik.com/us/</w:t>
       </w:r>
     </w:p>
   </w:endnote>
@@ -7223,31 +6918,7 @@
         <w:t xml:space="preserve"> </w:t>
       </w:r>
       <w:r>
-        <w:t>https</w:t>
-      </w:r>
-      <w:proofErr w:type="gramStart"/>
-      <w:r>
-        <w:t>://www</w:t>
-      </w:r>
-      <w:proofErr w:type="gramEnd"/>
-      <w:r>
-        <w:t>.</w:t>
-      </w:r>
-      <w:proofErr w:type="gramStart"/>
-      <w:r>
-        <w:t>suse</w:t>
-      </w:r>
-      <w:proofErr w:type="gramEnd"/>
-      <w:r>
-        <w:t>.</w:t>
-      </w:r>
-      <w:proofErr w:type="gramStart"/>
-      <w:r>
-        <w:t>com</w:t>
-      </w:r>
-      <w:proofErr w:type="gramEnd"/>
-      <w:r>
-        <w:t>/products/sles-for-sap</w:t>
+        <w:t>https://www.suse.com/products/sles-for-sap</w:t>
       </w:r>
     </w:p>
   </w:endnote>
@@ -7266,37 +6937,8 @@
         <w:t xml:space="preserve"> </w:t>
       </w:r>
       <w:r>
-        <w:t>https</w:t>
-      </w:r>
-      <w:proofErr w:type="gramStart"/>
-      <w:r>
-        <w:t>://developer</w:t>
-      </w:r>
-      <w:proofErr w:type="gramEnd"/>
-      <w:r>
-        <w:t>.</w:t>
-      </w:r>
-      <w:proofErr w:type="gramStart"/>
-      <w:r>
-        <w:t>android</w:t>
-      </w:r>
-      <w:proofErr w:type="gramEnd"/>
-      <w:r>
-        <w:t>.</w:t>
-      </w:r>
-      <w:proofErr w:type="gramStart"/>
-      <w:r>
-        <w:t>com</w:t>
-      </w:r>
-      <w:proofErr w:type="gramEnd"/>
-      <w:r>
-        <w:t>/studio/index.</w:t>
-      </w:r>
-      <w:proofErr w:type="gramStart"/>
-      <w:r>
-        <w:t>html</w:t>
-      </w:r>
-      <w:proofErr w:type="gramEnd"/>
+        <w:t>https://developer.android.com/studio/index.html</w:t>
+      </w:r>
     </w:p>
   </w:endnote>
   <w:endnote w:id="32">
@@ -7314,37 +6956,109 @@
         <w:t xml:space="preserve"> </w:t>
       </w:r>
       <w:r>
-        <w:t>http</w:t>
-      </w:r>
-      <w:proofErr w:type="gramStart"/>
-      <w:r>
-        <w:t>://www</w:t>
-      </w:r>
-      <w:proofErr w:type="gramEnd"/>
-      <w:r>
-        <w:t>.</w:t>
-      </w:r>
-      <w:proofErr w:type="gramStart"/>
-      <w:r>
-        <w:t>oracle</w:t>
-      </w:r>
-      <w:proofErr w:type="gramEnd"/>
-      <w:r>
-        <w:t>.</w:t>
-      </w:r>
-      <w:proofErr w:type="gramStart"/>
-      <w:r>
-        <w:t>com</w:t>
-      </w:r>
-      <w:proofErr w:type="gramEnd"/>
-      <w:r>
-        <w:t>/technetwork/java/javase/downloads/index-jsp-138363.</w:t>
-      </w:r>
-      <w:proofErr w:type="gramStart"/>
-      <w:r>
-        <w:t>html</w:t>
-      </w:r>
-      <w:proofErr w:type="gramEnd"/>
+        <w:t>http://www.oracle.com/technetwork/java/javase/downloads/index-jsp-138363.html</w:t>
+      </w:r>
+    </w:p>
+  </w:endnote>
+  <w:endnote w:id="33">
+    <w:p>
+      <w:pPr>
+        <w:pStyle w:val="EndnoteText"/>
+      </w:pPr>
+      <w:r>
+        <w:rPr>
+          <w:rStyle w:val="EndnoteReference"/>
+        </w:rPr>
+        <w:endnoteRef/>
+      </w:r>
+      <w:r>
+        <w:t xml:space="preserve"> </w:t>
+      </w:r>
+      <w:r>
+        <w:t>https://notepad-plus-plus.org/</w:t>
+      </w:r>
+    </w:p>
+  </w:endnote>
+  <w:endnote w:id="34">
+    <w:p>
+      <w:pPr>
+        <w:pStyle w:val="EndnoteText"/>
+      </w:pPr>
+      <w:r>
+        <w:rPr>
+          <w:rStyle w:val="EndnoteReference"/>
+        </w:rPr>
+        <w:endnoteRef/>
+      </w:r>
+      <w:r>
+        <w:t xml:space="preserve"> </w:t>
+      </w:r>
+      <w:r>
+        <w:t>https://www.sqlite.org/</w:t>
+      </w:r>
+    </w:p>
+  </w:endnote>
+  <w:endnote w:id="35">
+    <w:p>
+      <w:pPr>
+        <w:pStyle w:val="EndnoteText"/>
+        <w:rPr>
+          <w:lang w:val="en-US"/>
+        </w:rPr>
+      </w:pPr>
+      <w:r>
+        <w:rPr>
+          <w:rStyle w:val="EndnoteReference"/>
+        </w:rPr>
+        <w:endnoteRef/>
+      </w:r>
+      <w:r>
+        <w:rPr>
+          <w:lang w:val="en-US"/>
+        </w:rPr>
+        <w:t xml:space="preserve"> Owens, Mike; The Definitive Guide to SQLite; APRESS</w:t>
+      </w:r>
+      <w:r>
+        <w:rPr>
+          <w:lang w:val="en-US"/>
+        </w:rPr>
+        <w:t>; 2006</w:t>
+      </w:r>
+    </w:p>
+  </w:endnote>
+  <w:endnote w:id="36">
+    <w:p>
+      <w:pPr>
+        <w:pStyle w:val="EndnoteText"/>
+      </w:pPr>
+      <w:r>
+        <w:rPr>
+          <w:rStyle w:val="EndnoteReference"/>
+        </w:rPr>
+        <w:endnoteRef/>
+      </w:r>
+      <w:r>
+        <w:t xml:space="preserve"> Grant, Allen; Beginning Android; APRESS; 2015</w:t>
+      </w:r>
+    </w:p>
+  </w:endnote>
+  <w:endnote w:id="37">
+    <w:p>
+      <w:pPr>
+        <w:pStyle w:val="EndnoteText"/>
+      </w:pPr>
+      <w:r>
+        <w:rPr>
+          <w:rStyle w:val="EndnoteReference"/>
+        </w:rPr>
+        <w:endnoteRef/>
+      </w:r>
+      <w:r>
+        <w:t xml:space="preserve"> </w:t>
+      </w:r>
+      <w:r>
+        <w:t>http://sqlitebrowser.org/</w:t>
+      </w:r>
     </w:p>
   </w:endnote>
 </w:endnotes>
@@ -7454,7 +7168,7 @@
               </w14:textOutline>
               <w14:numForm w14:val="oldStyle"/>
             </w:rPr>
-            <w:t>21</w:t>
+            <w:t>27</w:t>
           </w:r>
           <w:r>
             <w:rPr>
@@ -7954,6 +7668,95 @@
     </w:lvl>
   </w:abstractNum>
   <w:abstractNum w:abstractNumId="5">
+    <w:nsid w:val="66BA3F09"/>
+    <w:multiLevelType w:val="hybridMultilevel"/>
+    <w:tmpl w:val="0DB4EFC2"/>
+    <w:lvl w:ilvl="0" w:tplc="04150011">
+      <w:start w:val="1"/>
+      <w:numFmt w:val="decimal"/>
+      <w:lvlText w:val="%1)"/>
+      <w:lvlJc w:val="left"/>
+      <w:pPr>
+        <w:ind w:left="720" w:hanging="360"/>
+      </w:pPr>
+      <w:rPr>
+        <w:rFonts w:hint="default"/>
+      </w:rPr>
+    </w:lvl>
+    <w:lvl w:ilvl="1" w:tplc="04150019" w:tentative="1">
+      <w:start w:val="1"/>
+      <w:numFmt w:val="lowerLetter"/>
+      <w:lvlText w:val="%2."/>
+      <w:lvlJc w:val="left"/>
+      <w:pPr>
+        <w:ind w:left="1440" w:hanging="360"/>
+      </w:pPr>
+    </w:lvl>
+    <w:lvl w:ilvl="2" w:tplc="0415001B" w:tentative="1">
+      <w:start w:val="1"/>
+      <w:numFmt w:val="lowerRoman"/>
+      <w:lvlText w:val="%3."/>
+      <w:lvlJc w:val="right"/>
+      <w:pPr>
+        <w:ind w:left="2160" w:hanging="180"/>
+      </w:pPr>
+    </w:lvl>
+    <w:lvl w:ilvl="3" w:tplc="0415000F" w:tentative="1">
+      <w:start w:val="1"/>
+      <w:numFmt w:val="decimal"/>
+      <w:lvlText w:val="%4."/>
+      <w:lvlJc w:val="left"/>
+      <w:pPr>
+        <w:ind w:left="2880" w:hanging="360"/>
+      </w:pPr>
+    </w:lvl>
+    <w:lvl w:ilvl="4" w:tplc="04150019" w:tentative="1">
+      <w:start w:val="1"/>
+      <w:numFmt w:val="lowerLetter"/>
+      <w:lvlText w:val="%5."/>
+      <w:lvlJc w:val="left"/>
+      <w:pPr>
+        <w:ind w:left="3600" w:hanging="360"/>
+      </w:pPr>
+    </w:lvl>
+    <w:lvl w:ilvl="5" w:tplc="0415001B" w:tentative="1">
+      <w:start w:val="1"/>
+      <w:numFmt w:val="lowerRoman"/>
+      <w:lvlText w:val="%6."/>
+      <w:lvlJc w:val="right"/>
+      <w:pPr>
+        <w:ind w:left="4320" w:hanging="180"/>
+      </w:pPr>
+    </w:lvl>
+    <w:lvl w:ilvl="6" w:tplc="0415000F" w:tentative="1">
+      <w:start w:val="1"/>
+      <w:numFmt w:val="decimal"/>
+      <w:lvlText w:val="%7."/>
+      <w:lvlJc w:val="left"/>
+      <w:pPr>
+        <w:ind w:left="5040" w:hanging="360"/>
+      </w:pPr>
+    </w:lvl>
+    <w:lvl w:ilvl="7" w:tplc="04150019" w:tentative="1">
+      <w:start w:val="1"/>
+      <w:numFmt w:val="lowerLetter"/>
+      <w:lvlText w:val="%8."/>
+      <w:lvlJc w:val="left"/>
+      <w:pPr>
+        <w:ind w:left="5760" w:hanging="360"/>
+      </w:pPr>
+    </w:lvl>
+    <w:lvl w:ilvl="8" w:tplc="0415001B" w:tentative="1">
+      <w:start w:val="1"/>
+      <w:numFmt w:val="lowerRoman"/>
+      <w:lvlText w:val="%9."/>
+      <w:lvlJc w:val="right"/>
+      <w:pPr>
+        <w:ind w:left="6480" w:hanging="180"/>
+      </w:pPr>
+    </w:lvl>
+  </w:abstractNum>
+  <w:abstractNum w:abstractNumId="6">
     <w:nsid w:val="7E0734D0"/>
     <w:multiLevelType w:val="multilevel"/>
     <w:tmpl w:val="0415001F"/>
@@ -8043,7 +7846,7 @@
     </w:lvl>
   </w:abstractNum>
   <w:num w:numId="1">
-    <w:abstractNumId w:val="5"/>
+    <w:abstractNumId w:val="6"/>
   </w:num>
   <w:num w:numId="2">
     <w:abstractNumId w:val="1"/>
@@ -8059,6 +7862,9 @@
   </w:num>
   <w:num w:numId="6">
     <w:abstractNumId w:val="3"/>
+  </w:num>
+  <w:num w:numId="7">
+    <w:abstractNumId w:val="5"/>
   </w:num>
 </w:numbering>
 </file>
@@ -9445,7 +9251,7 @@
 </file>
 
 <file path=customXml/itemProps1.xml><?xml version="1.0" encoding="utf-8"?>
-<ds:datastoreItem xmlns:ds="http://schemas.openxmlformats.org/officeDocument/2006/customXml" ds:itemID="{1B0EC6EA-B27F-4B81-9D7F-BE9DD4E77A48}">
+<ds:datastoreItem xmlns:ds="http://schemas.openxmlformats.org/officeDocument/2006/customXml" ds:itemID="{A5671615-2207-4512-A872-89C53AEDAF41}">
   <ds:schemaRefs>
     <ds:schemaRef ds:uri="http://schemas.openxmlformats.org/officeDocument/2006/bibliography"/>
   </ds:schemaRefs>

</xml_diff>